<commit_message>
Tokenize -> Tokenise. We are English and proud. Added Follow Link sequence. Added Version History page.
</commit_message>
<xml_diff>
--- a/ browsermonkey/Design Team/scratch/Low Level/Low Level Design.docx
+++ b/ browsermonkey/Design Team/scratch/Low Level/Low Level Design.docx
@@ -13869,182 +13869,316 @@
           <w:lang w:val="en-GB"/>
         </w:rPr>
       </w:pPr>
+      <w:r>
+        <w:rPr>
+          <w:lang w:val="en-GB"/>
+        </w:rPr>
+        <w:lastRenderedPageBreak/>
+        <w:t>Follow Link</w:t>
+      </w:r>
+    </w:p>
+    <w:p>
+      <w:pPr>
+        <w:rPr>
+          <w:lang w:val="en-GB"/>
+        </w:rPr>
+      </w:pPr>
+      <w:r>
+        <w:rPr>
+          <w:noProof/>
+          <w:lang w:val="en-GB" w:eastAsia="en-GB" w:bidi="ar-SA"/>
+        </w:rPr>
+        <w:drawing>
+          <wp:inline distT="0" distB="0" distL="0" distR="0">
+            <wp:extent cx="5724525" cy="1590675"/>
+            <wp:effectExtent l="19050" t="0" r="9525" b="0"/>
+            <wp:docPr id="7" name="Picture 2" descr="C:\Users\Paul Calcraft\Documents\University\Computer Science\Year 2\Software Engineering\Subversion\Design Team\scratch\Low Level\Images\Final\Follow Link Sequence.png"/>
+            <wp:cNvGraphicFramePr>
+              <a:graphicFrameLocks xmlns:a="http://schemas.openxmlformats.org/drawingml/2006/main" noChangeAspect="1"/>
+            </wp:cNvGraphicFramePr>
+            <a:graphic xmlns:a="http://schemas.openxmlformats.org/drawingml/2006/main">
+              <a:graphicData uri="http://schemas.openxmlformats.org/drawingml/2006/picture">
+                <pic:pic xmlns:pic="http://schemas.openxmlformats.org/drawingml/2006/picture">
+                  <pic:nvPicPr>
+                    <pic:cNvPr id="0" name="Picture 2" descr="C:\Users\Paul Calcraft\Documents\University\Computer Science\Year 2\Software Engineering\Subversion\Design Team\scratch\Low Level\Images\Final\Follow Link Sequence.png"/>
+                    <pic:cNvPicPr>
+                      <a:picLocks noChangeAspect="1" noChangeArrowheads="1"/>
+                    </pic:cNvPicPr>
+                  </pic:nvPicPr>
+                  <pic:blipFill>
+                    <a:blip r:embed="rId13"/>
+                    <a:srcRect b="40569"/>
+                    <a:stretch>
+                      <a:fillRect/>
+                    </a:stretch>
+                  </pic:blipFill>
+                  <pic:spPr bwMode="auto">
+                    <a:xfrm>
+                      <a:off x="0" y="0"/>
+                      <a:ext cx="5724525" cy="1590675"/>
+                    </a:xfrm>
+                    <a:prstGeom prst="rect">
+                      <a:avLst/>
+                    </a:prstGeom>
+                    <a:noFill/>
+                    <a:ln w="9525">
+                      <a:noFill/>
+                      <a:miter lim="800000"/>
+                      <a:headEnd/>
+                      <a:tailEnd/>
+                    </a:ln>
+                  </pic:spPr>
+                </pic:pic>
+              </a:graphicData>
+            </a:graphic>
+          </wp:inline>
+        </w:drawing>
+      </w:r>
+    </w:p>
+    <w:p>
+      <w:pPr>
+        <w:pStyle w:val="Caption"/>
+        <w:rPr>
+          <w:lang w:val="en-GB"/>
+        </w:rPr>
+      </w:pPr>
+      <w:r>
+        <w:rPr>
+          <w:lang w:val="en-GB"/>
+        </w:rPr>
+        <w:t xml:space="preserve">Figure </w:t>
+      </w:r>
+      <w:r>
+        <w:rPr>
+          <w:lang w:val="en-GB"/>
+        </w:rPr>
+        <w:t>5</w:t>
+      </w:r>
+      <w:r>
+        <w:rPr>
+          <w:lang w:val="en-GB"/>
+        </w:rPr>
+        <w:t xml:space="preserve"> </w:t>
+      </w:r>
+      <w:r>
+        <w:rPr>
+          <w:lang w:val="en-GB"/>
+        </w:rPr>
+        <w:t xml:space="preserve">Follow Link </w:t>
+      </w:r>
+      <w:r>
+        <w:rPr>
+          <w:lang w:val="en-GB"/>
+        </w:rPr>
+        <w:t>Sequence Diagram</w:t>
+      </w:r>
+    </w:p>
+    <w:p>
+      <w:pPr>
+        <w:rPr>
+          <w:lang w:val="en-GB"/>
+        </w:rPr>
+      </w:pPr>
+    </w:p>
+    <w:p>
+      <w:pPr>
+        <w:pStyle w:val="Heading1"/>
+        <w:rPr>
+          <w:lang w:val="en-GB"/>
+        </w:rPr>
+      </w:pPr>
       <w:bookmarkStart w:id="10" w:name="_Toc228761790"/>
       <w:r>
         <w:rPr>
           <w:lang w:val="en-GB"/>
         </w:rPr>
+        <w:t>Tag Interpretation Using Reflection</w:t>
+      </w:r>
+      <w:bookmarkEnd w:id="10"/>
+    </w:p>
+    <w:p>
+      <w:pPr>
+        <w:rPr>
+          <w:lang w:val="en-GB"/>
+        </w:rPr>
+      </w:pPr>
+    </w:p>
+    <w:p>
+      <w:pPr>
+        <w:rPr>
+          <w:lang w:val="en-GB"/>
+        </w:rPr>
+      </w:pPr>
+      <w:r>
+        <w:rPr>
+          <w:lang w:val="en-GB"/>
+        </w:rPr>
+        <w:t>The BrowserMonkey program obviously needs to interpret a large number of tags and do this process in a modular way but most importantly efficiently. You could create a html render by just using a massive if-else statement but this would be hard to debug and horrible to reuse or update (for example to new HTML standards). This is why we have decided to use reflection.</w:t>
+      </w:r>
+    </w:p>
+    <w:p>
+      <w:pPr>
+        <w:pStyle w:val="Heading2"/>
+        <w:rPr>
+          <w:lang w:val="en-GB"/>
+        </w:rPr>
+      </w:pPr>
+      <w:bookmarkStart w:id="11" w:name="_Toc228761791"/>
+      <w:r>
+        <w:rPr>
+          <w:lang w:val="en-GB"/>
+        </w:rPr>
+        <w:t>In Theory</w:t>
+      </w:r>
+      <w:bookmarkEnd w:id="11"/>
+    </w:p>
+    <w:p>
+      <w:pPr>
+        <w:rPr>
+          <w:lang w:val="en-GB"/>
+        </w:rPr>
+      </w:pPr>
+      <w:r>
+        <w:rPr>
+          <w:lang w:val="en-GB"/>
+        </w:rPr>
+        <w:t>Using an external file (such as a config file) that is easily editable to lookup required information for use while the program is running. Another way of doing this is having the information in the file loaded into the program when is it initially run. This allows for the addition of useful modular features to a program.</w:t>
+      </w:r>
+    </w:p>
+    <w:p>
+      <w:pPr>
+        <w:rPr>
+          <w:lang w:val="en-GB"/>
+        </w:rPr>
+      </w:pPr>
+    </w:p>
+    <w:p>
+      <w:pPr>
+        <w:pStyle w:val="Quote"/>
+        <w:rPr>
+          <w:lang w:val="en-GB"/>
+        </w:rPr>
+      </w:pPr>
+      <w:r>
+        <w:rPr>
+          <w:lang w:val="en-GB"/>
+        </w:rPr>
+        <w:t>“Reflection is the process by which a computer program can observe and modify its own structure and behaviour.” – Wikipedia</w:t>
+      </w:r>
+    </w:p>
+    <w:p>
+      <w:pPr>
+        <w:rPr>
+          <w:lang w:val="en-GB"/>
+        </w:rPr>
+      </w:pPr>
+    </w:p>
+    <w:p>
+      <w:pPr>
+        <w:rPr>
+          <w:lang w:val="en-GB"/>
+        </w:rPr>
+      </w:pPr>
+      <w:r>
+        <w:rPr>
+          <w:lang w:val="en-GB"/>
+        </w:rPr>
+        <w:t>Reflection allows the programmer to use multiple different classes and methods in a generic way, perfect for something like html rendering where you have many different processes used to draw the code. Reflection is also very handy for creating a modular piece of software such as a tag interpreter.</w:t>
+      </w:r>
+    </w:p>
+    <w:p>
+      <w:pPr>
+        <w:rPr>
+          <w:lang w:val="en-GB"/>
+        </w:rPr>
+      </w:pPr>
+    </w:p>
+    <w:p>
+      <w:pPr>
+        <w:rPr>
+          <w:lang w:val="en-GB"/>
+        </w:rPr>
+      </w:pPr>
+      <w:r>
+        <w:rPr>
+          <w:lang w:val="en-GB"/>
+        </w:rPr>
+        <w:t>Essentially when you instantiate a class using a reflection method you don’t need to know what the class is or what methods it has, the reflection implementation will have methods that will allow you to grab any methods that class has and invoke the one you need.</w:t>
+      </w:r>
+    </w:p>
+    <w:p>
+      <w:pPr>
+        <w:pStyle w:val="Heading2"/>
+        <w:rPr>
+          <w:lang w:val="en-GB"/>
+        </w:rPr>
+      </w:pPr>
+      <w:bookmarkStart w:id="12" w:name="_Toc228761792"/>
+      <w:r>
+        <w:rPr>
+          <w:lang w:val="en-GB"/>
+        </w:rPr>
+        <w:t>In Java</w:t>
+      </w:r>
+      <w:bookmarkEnd w:id="12"/>
+    </w:p>
+    <w:p>
+      <w:pPr>
+        <w:rPr>
+          <w:lang w:val="en-GB"/>
+        </w:rPr>
+      </w:pPr>
+      <w:r>
+        <w:rPr>
+          <w:lang w:val="en-GB"/>
+        </w:rPr>
+        <w:t>Now I will attempt to give a brief introduction of how these techniques can be implemented in Java.</w:t>
+      </w:r>
+    </w:p>
+    <w:p>
+      <w:pPr>
+        <w:pStyle w:val="Heading3"/>
+        <w:rPr>
+          <w:lang w:val="en-GB"/>
+        </w:rPr>
+      </w:pPr>
+      <w:bookmarkStart w:id="13" w:name="_Toc228761793"/>
+      <w:r>
+        <w:rPr>
+          <w:lang w:val="en-GB"/>
+        </w:rPr>
+        <w:t>External Files</w:t>
+      </w:r>
+      <w:bookmarkEnd w:id="13"/>
+    </w:p>
+    <w:p>
+      <w:pPr>
+        <w:rPr>
+          <w:lang w:val="en-GB"/>
+        </w:rPr>
+      </w:pPr>
+      <w:r>
+        <w:rPr>
+          <w:lang w:val="en-GB"/>
+        </w:rPr>
+        <w:t>To access external files in java you can use the BufferedReader class. Here is some example code:</w:t>
+      </w:r>
+    </w:p>
+    <w:p>
+      <w:pPr>
+        <w:pStyle w:val="Code"/>
+      </w:pPr>
+      <w:r>
+        <w:t>Code:</w:t>
+      </w:r>
+    </w:p>
+    <w:p>
+      <w:pPr>
+        <w:pStyle w:val="Code"/>
+      </w:pPr>
+      <w:r>
         <w:lastRenderedPageBreak/>
-        <w:t>Tag Interpretation Using Reflection</w:t>
-      </w:r>
-      <w:bookmarkEnd w:id="10"/>
-    </w:p>
-    <w:p>
-      <w:pPr>
-        <w:rPr>
-          <w:lang w:val="en-GB"/>
-        </w:rPr>
-      </w:pPr>
-    </w:p>
-    <w:p>
-      <w:pPr>
-        <w:rPr>
-          <w:lang w:val="en-GB"/>
-        </w:rPr>
-      </w:pPr>
-      <w:r>
-        <w:rPr>
-          <w:lang w:val="en-GB"/>
-        </w:rPr>
-        <w:t>The BrowserMonkey program obviously needs to interpret a large number of tags and do this process in a modular way but most importantly efficiently. You could create a html render by just using a massive if-else statement but this would be hard to debug and horrible to reuse or update (for example to new HTML standards). This is why we have decided to use reflection.</w:t>
-      </w:r>
-    </w:p>
-    <w:p>
-      <w:pPr>
-        <w:pStyle w:val="Heading2"/>
-        <w:rPr>
-          <w:lang w:val="en-GB"/>
-        </w:rPr>
-      </w:pPr>
-      <w:bookmarkStart w:id="11" w:name="_Toc228761791"/>
-      <w:r>
-        <w:rPr>
-          <w:lang w:val="en-GB"/>
-        </w:rPr>
-        <w:t>In Theory</w:t>
-      </w:r>
-      <w:bookmarkEnd w:id="11"/>
-    </w:p>
-    <w:p>
-      <w:pPr>
-        <w:rPr>
-          <w:lang w:val="en-GB"/>
-        </w:rPr>
-      </w:pPr>
-      <w:r>
-        <w:rPr>
-          <w:lang w:val="en-GB"/>
-        </w:rPr>
-        <w:t>Using an external file (such as a config file) that is easily editable to lookup required information for use while the program is running. Another way of doing this is having the information in the file loaded into the program when is it initially run. This allows for the addition of useful modular features to a program.</w:t>
-      </w:r>
-    </w:p>
-    <w:p>
-      <w:pPr>
-        <w:rPr>
-          <w:lang w:val="en-GB"/>
-        </w:rPr>
-      </w:pPr>
-    </w:p>
-    <w:p>
-      <w:pPr>
-        <w:pStyle w:val="Quote"/>
-        <w:rPr>
-          <w:lang w:val="en-GB"/>
-        </w:rPr>
-      </w:pPr>
-      <w:r>
-        <w:rPr>
-          <w:lang w:val="en-GB"/>
-        </w:rPr>
-        <w:t>“Reflection is the process by which a computer program can observe and modify its own structure and behaviour.” – Wikipedia</w:t>
-      </w:r>
-    </w:p>
-    <w:p>
-      <w:pPr>
-        <w:rPr>
-          <w:lang w:val="en-GB"/>
-        </w:rPr>
-      </w:pPr>
-    </w:p>
-    <w:p>
-      <w:pPr>
-        <w:rPr>
-          <w:lang w:val="en-GB"/>
-        </w:rPr>
-      </w:pPr>
-      <w:r>
-        <w:rPr>
-          <w:lang w:val="en-GB"/>
-        </w:rPr>
-        <w:t>Reflection allows the programmer to use multiple different classes and methods in a generic way, perfect for something like html rendering where you have many different processes used to draw the code. Reflection is also very handy for creating a modular piece of software such as a tag interpreter.</w:t>
-      </w:r>
-    </w:p>
-    <w:p>
-      <w:pPr>
-        <w:rPr>
-          <w:lang w:val="en-GB"/>
-        </w:rPr>
-      </w:pPr>
-    </w:p>
-    <w:p>
-      <w:pPr>
-        <w:rPr>
-          <w:lang w:val="en-GB"/>
-        </w:rPr>
-      </w:pPr>
-      <w:r>
-        <w:rPr>
-          <w:lang w:val="en-GB"/>
-        </w:rPr>
-        <w:t>Essentially when you instantiate a class using a reflection method you don’t need to know what the class is or what methods it has, the reflection implementation will have methods that will allow you to grab any methods that class has and invoke the one you need.</w:t>
-      </w:r>
-    </w:p>
-    <w:p>
-      <w:pPr>
-        <w:pStyle w:val="Heading2"/>
-        <w:rPr>
-          <w:lang w:val="en-GB"/>
-        </w:rPr>
-      </w:pPr>
-      <w:bookmarkStart w:id="12" w:name="_Toc228761792"/>
-      <w:r>
-        <w:rPr>
-          <w:lang w:val="en-GB"/>
-        </w:rPr>
-        <w:t>In Java</w:t>
-      </w:r>
-      <w:bookmarkEnd w:id="12"/>
-    </w:p>
-    <w:p>
-      <w:pPr>
-        <w:rPr>
-          <w:lang w:val="en-GB"/>
-        </w:rPr>
-      </w:pPr>
-      <w:r>
-        <w:rPr>
-          <w:lang w:val="en-GB"/>
-        </w:rPr>
-        <w:t>Now I will attempt to give a brief introduction of how these techniques can be implemented in Java.</w:t>
-      </w:r>
-    </w:p>
-    <w:p>
-      <w:pPr>
-        <w:pStyle w:val="Heading3"/>
-        <w:rPr>
-          <w:lang w:val="en-GB"/>
-        </w:rPr>
-      </w:pPr>
-      <w:bookmarkStart w:id="13" w:name="_Toc228761793"/>
-      <w:r>
-        <w:rPr>
-          <w:lang w:val="en-GB"/>
-        </w:rPr>
-        <w:t>External Files</w:t>
-      </w:r>
-      <w:bookmarkEnd w:id="13"/>
-    </w:p>
-    <w:p>
-      <w:pPr>
-        <w:rPr>
-          <w:lang w:val="en-GB"/>
-        </w:rPr>
-      </w:pPr>
-      <w:r>
-        <w:rPr>
-          <w:lang w:val="en-GB"/>
-        </w:rPr>
-        <w:t>To access external files in java you can use the BufferedReader class. Here is some example code:</w:t>
+        <w:t xml:space="preserve">        try {</w:t>
       </w:r>
     </w:p>
     <w:p>
@@ -14052,7 +14186,7 @@
         <w:pStyle w:val="Code"/>
       </w:pPr>
       <w:r>
-        <w:t>Code:</w:t>
+        <w:t xml:space="preserve">            /**Read the specified file*/</w:t>
       </w:r>
     </w:p>
     <w:p>
@@ -14060,7 +14194,7 @@
         <w:pStyle w:val="Code"/>
       </w:pPr>
       <w:r>
-        <w:t xml:space="preserve">        try {</w:t>
+        <w:t xml:space="preserve">            BufferedReader exampleReader = new BufferedReader(new FileReader("C:\\example.txt"));</w:t>
       </w:r>
     </w:p>
     <w:p>
@@ -14068,7 +14202,7 @@
         <w:pStyle w:val="Code"/>
       </w:pPr>
       <w:r>
-        <w:t xml:space="preserve">            /**Read the specified file*/</w:t>
+        <w:t xml:space="preserve">            </w:t>
       </w:r>
     </w:p>
     <w:p>
@@ -14076,7 +14210,7 @@
         <w:pStyle w:val="Code"/>
       </w:pPr>
       <w:r>
-        <w:t xml:space="preserve">            BufferedReader exampleReader = new BufferedReader(new FileReader("C:\\example.txt"));</w:t>
+        <w:t xml:space="preserve">            /**Separate the file by line*/</w:t>
       </w:r>
     </w:p>
     <w:p>
@@ -14084,6 +14218,38 @@
         <w:pStyle w:val="Code"/>
       </w:pPr>
       <w:r>
+        <w:t xml:space="preserve">            String currentLine;</w:t>
+      </w:r>
+    </w:p>
+    <w:p>
+      <w:pPr>
+        <w:pStyle w:val="Code"/>
+      </w:pPr>
+      <w:r>
+        <w:t xml:space="preserve">            while ((currentLine = exampleReader.readLine()) != null){</w:t>
+      </w:r>
+    </w:p>
+    <w:p>
+      <w:pPr>
+        <w:pStyle w:val="Code"/>
+      </w:pPr>
+      <w:r>
+        <w:t xml:space="preserve">                //Do stuff with this line </w:t>
+      </w:r>
+    </w:p>
+    <w:p>
+      <w:pPr>
+        <w:pStyle w:val="Code"/>
+      </w:pPr>
+      <w:r>
+        <w:t xml:space="preserve">            }</w:t>
+      </w:r>
+    </w:p>
+    <w:p>
+      <w:pPr>
+        <w:pStyle w:val="Code"/>
+      </w:pPr>
+      <w:r>
         <w:t xml:space="preserve">            </w:t>
       </w:r>
     </w:p>
@@ -14092,7 +14258,7 @@
         <w:pStyle w:val="Code"/>
       </w:pPr>
       <w:r>
-        <w:t xml:space="preserve">            /**Separate the file by line*/</w:t>
+        <w:t xml:space="preserve">        } catch (FileNotFoundException ex) {</w:t>
       </w:r>
     </w:p>
     <w:p>
@@ -14100,7 +14266,7 @@
         <w:pStyle w:val="Code"/>
       </w:pPr>
       <w:r>
-        <w:t xml:space="preserve">            String currentLine;</w:t>
+        <w:t xml:space="preserve">            System.out.println("File not found");</w:t>
       </w:r>
     </w:p>
     <w:p>
@@ -14108,7 +14274,7 @@
         <w:pStyle w:val="Code"/>
       </w:pPr>
       <w:r>
-        <w:t xml:space="preserve">            while ((currentLine = exampleReader.readLine()) != null){</w:t>
+        <w:t xml:space="preserve">        } catch (IOException ex){</w:t>
       </w:r>
     </w:p>
     <w:p>
@@ -14116,7 +14282,7 @@
         <w:pStyle w:val="Code"/>
       </w:pPr>
       <w:r>
-        <w:t xml:space="preserve">                //Do stuff with this line </w:t>
+        <w:t xml:space="preserve">            System.out.println("IO ERROR");</w:t>
       </w:r>
     </w:p>
     <w:p>
@@ -14124,54 +14290,6 @@
         <w:pStyle w:val="Code"/>
       </w:pPr>
       <w:r>
-        <w:t xml:space="preserve">            }</w:t>
-      </w:r>
-    </w:p>
-    <w:p>
-      <w:pPr>
-        <w:pStyle w:val="Code"/>
-      </w:pPr>
-      <w:r>
-        <w:t xml:space="preserve">            </w:t>
-      </w:r>
-    </w:p>
-    <w:p>
-      <w:pPr>
-        <w:pStyle w:val="Code"/>
-      </w:pPr>
-      <w:r>
-        <w:t xml:space="preserve">        } catch (FileNotFoundException ex) {</w:t>
-      </w:r>
-    </w:p>
-    <w:p>
-      <w:pPr>
-        <w:pStyle w:val="Code"/>
-      </w:pPr>
-      <w:r>
-        <w:t xml:space="preserve">            System.out.println("File not found");</w:t>
-      </w:r>
-    </w:p>
-    <w:p>
-      <w:pPr>
-        <w:pStyle w:val="Code"/>
-      </w:pPr>
-      <w:r>
-        <w:t xml:space="preserve">        } catch (IOException ex){</w:t>
-      </w:r>
-    </w:p>
-    <w:p>
-      <w:pPr>
-        <w:pStyle w:val="Code"/>
-      </w:pPr>
-      <w:r>
-        <w:t xml:space="preserve">            System.out.println("IO ERROR");</w:t>
-      </w:r>
-    </w:p>
-    <w:p>
-      <w:pPr>
-        <w:pStyle w:val="Code"/>
-      </w:pPr>
-      <w:r>
         <w:t xml:space="preserve">        }</w:t>
       </w:r>
     </w:p>
@@ -14196,7 +14314,6 @@
         <w:rPr>
           <w:lang w:val="en-GB"/>
         </w:rPr>
-        <w:lastRenderedPageBreak/>
         <w:t>This Code will allow you to read each line in a file and do some useful code to each line.</w:t>
       </w:r>
     </w:p>
@@ -14470,6 +14587,7 @@
         <w:pStyle w:val="Code"/>
       </w:pPr>
       <w:r>
+        <w:lastRenderedPageBreak/>
         <w:tab/>
         <w:t>Class currentTagClass = Class.forName(TagClassName)</w:t>
       </w:r>
@@ -14516,7 +14634,7 @@
         </w:rPr>
         <w:t xml:space="preserve">More information on reflection can be found at : </w:t>
       </w:r>
-      <w:hyperlink r:id="rId13" w:history="1">
+      <w:hyperlink r:id="rId14" w:history="1">
         <w:r>
           <w:rPr>
             <w:rStyle w:val="Hyperlink"/>
@@ -14527,7 +14645,7 @@
       </w:hyperlink>
     </w:p>
     <w:sectPr>
-      <w:footerReference w:type="default" r:id="rId14"/>
+      <w:footerReference w:type="default" r:id="rId15"/>
       <w:pgSz w:w="11906" w:h="16838"/>
       <w:pgMar w:top="1440" w:right="1440" w:bottom="1440" w:left="1440" w:header="708" w:footer="708" w:gutter="0"/>
       <w:cols w:space="708"/>
@@ -14607,7 +14725,7 @@
                 <w:b/>
                 <w:noProof/>
               </w:rPr>
-              <w:t>2</w:t>
+              <w:t>11</w:t>
             </w:r>
             <w:r>
               <w:rPr>
@@ -14641,7 +14759,7 @@
                 <w:b/>
                 <w:noProof/>
               </w:rPr>
-              <w:t>12</w:t>
+              <w:t>13</w:t>
             </w:r>
             <w:r>
               <w:rPr>

</xml_diff>

<commit_message>
Added updates to Tag Interpretation Section LD
</commit_message>
<xml_diff>
--- a/ browsermonkey/Design Team/scratch/Low Level/Low Level Design.docx
+++ b/ browsermonkey/Design Team/scratch/Low Level/Low Level Design.docx
@@ -2215,7 +2215,6 @@
           <w:rFonts w:cs="Arial"/>
           <w:lang w:val="en-GB"/>
         </w:rPr>
-        <w:lastRenderedPageBreak/>
         <w:t xml:space="preserve">Architectural </w:t>
       </w:r>
       <w:r>
@@ -5849,7 +5848,6 @@
           <w:szCs w:val="20"/>
           <w:lang w:val="en-GB" w:bidi="ar-SA"/>
         </w:rPr>
-        <w:lastRenderedPageBreak/>
         <w:t xml:space="preserve">  </w:t>
       </w:r>
       <w:r>
@@ -8913,7 +8911,6 @@
           <w:highlight w:val="white"/>
           <w:lang w:val="en-GB" w:bidi="ar-SA"/>
         </w:rPr>
-        <w:lastRenderedPageBreak/>
         <w:t xml:space="preserve">    </w:t>
       </w:r>
       <w:r>
@@ -12771,7 +12768,6 @@
           <w:szCs w:val="20"/>
           <w:lang w:val="en-GB" w:bidi="ar-SA"/>
         </w:rPr>
-        <w:lastRenderedPageBreak/>
         <w:t>start_tag: strong  with attrubute: class is 'fakeBold'  with attrubute: test is 'foo'</w:t>
       </w:r>
     </w:p>
@@ -13201,7 +13197,6 @@
           <w:highlight w:val="white"/>
           <w:lang w:val="en-GB" w:bidi="ar-SA"/>
         </w:rPr>
-        <w:lastRenderedPageBreak/>
         <w:t>Renderer</w:t>
       </w:r>
       <w:bookmarkEnd w:id="6"/>
@@ -13504,15 +13499,7 @@
           <w:highlight w:val="white"/>
           <w:lang w:val="en-GB" w:bidi="ar-SA"/>
         </w:rPr>
-        <w:t xml:space="preserve">anel, which </w:t>
-      </w:r>
-      <w:r>
-        <w:rPr>
-          <w:highlight w:val="white"/>
-          <w:lang w:val="en-GB" w:bidi="ar-SA"/>
-        </w:rPr>
-        <w:lastRenderedPageBreak/>
-        <w:t xml:space="preserve">enables highlighting on the view level, there is no longer a </w:t>
+        <w:t xml:space="preserve">anel, which enables highlighting on the view level, there is no longer a </w:t>
       </w:r>
       <w:r>
         <w:rPr>
@@ -13873,7 +13860,6 @@
         <w:rPr>
           <w:lang w:val="en-GB"/>
         </w:rPr>
-        <w:lastRenderedPageBreak/>
         <w:t>Follow Link</w:t>
       </w:r>
     </w:p>
@@ -13983,184 +13969,87 @@
     <w:p>
       <w:pPr>
         <w:pStyle w:val="Heading1"/>
-        <w:rPr>
-          <w:lang w:val="en-GB"/>
-        </w:rPr>
-      </w:pPr>
-      <w:bookmarkStart w:id="10" w:name="_Toc228761790"/>
-      <w:r>
-        <w:rPr>
-          <w:lang w:val="en-GB"/>
-        </w:rPr>
+      </w:pPr>
+      <w:r>
         <w:t>Tag Interpretation Using Reflection</w:t>
       </w:r>
-      <w:bookmarkEnd w:id="10"/>
-    </w:p>
-    <w:p>
-      <w:pPr>
-        <w:rPr>
-          <w:lang w:val="en-GB"/>
-        </w:rPr>
-      </w:pPr>
-    </w:p>
-    <w:p>
-      <w:pPr>
-        <w:rPr>
-          <w:lang w:val="en-GB"/>
-        </w:rPr>
-      </w:pPr>
-      <w:r>
-        <w:rPr>
-          <w:lang w:val="en-GB"/>
-        </w:rPr>
-        <w:t>The BrowserMonkey program obviously needs to interpret a large number of tags and do this process in a modular way but most importantly efficiently. You could create a html render by just using a massive if-else statement but this would be hard to debug and horrible to reuse or update (for example to new HTML standards). This is why we have decided to use reflection.</w:t>
+    </w:p>
+    <w:p>
+      <w:r>
+        <w:t>The BrowserMonkey program needs to interpret a large number of tags and do this process in a modular way to allow for future usage of the tag handling system. Most importantly this must be done very efficiently. It would be possible create a html tag handler by using an enormous if-else statement but this would be hard to debug and horrible to reuse or update (for example to new HTML standards). This is why we have decided to use reflection.</w:t>
       </w:r>
     </w:p>
     <w:p>
       <w:pPr>
         <w:pStyle w:val="Heading2"/>
-        <w:rPr>
-          <w:lang w:val="en-GB"/>
-        </w:rPr>
-      </w:pPr>
-      <w:bookmarkStart w:id="11" w:name="_Toc228761791"/>
-      <w:r>
-        <w:rPr>
-          <w:lang w:val="en-GB"/>
-        </w:rPr>
+      </w:pPr>
+      <w:r>
         <w:t>In Theory</w:t>
       </w:r>
-      <w:bookmarkEnd w:id="11"/>
-    </w:p>
-    <w:p>
-      <w:pPr>
-        <w:rPr>
-          <w:lang w:val="en-GB"/>
-        </w:rPr>
-      </w:pPr>
-      <w:r>
-        <w:rPr>
-          <w:lang w:val="en-GB"/>
-        </w:rPr>
-        <w:t>Using an external file (such as a config file) that is easily editable to lookup required information for use while the program is running. Another way of doing this is having the information in the file loaded into the program when is it initially run. This allows for the addition of useful modular features to a program.</w:t>
-      </w:r>
-    </w:p>
-    <w:p>
-      <w:pPr>
-        <w:rPr>
-          <w:lang w:val="en-GB"/>
-        </w:rPr>
-      </w:pPr>
-    </w:p>
-    <w:p>
-      <w:pPr>
-        <w:pStyle w:val="Quote"/>
-        <w:rPr>
-          <w:lang w:val="en-GB"/>
-        </w:rPr>
-      </w:pPr>
-      <w:r>
-        <w:rPr>
-          <w:lang w:val="en-GB"/>
-        </w:rPr>
-        <w:t>“Reflection is the process by which a computer program can observe and modify its own structure and behaviour.” – Wikipedia</w:t>
-      </w:r>
-    </w:p>
-    <w:p>
-      <w:pPr>
-        <w:rPr>
-          <w:lang w:val="en-GB"/>
-        </w:rPr>
-      </w:pPr>
-    </w:p>
-    <w:p>
-      <w:pPr>
-        <w:rPr>
-          <w:lang w:val="en-GB"/>
-        </w:rPr>
-      </w:pPr>
-      <w:r>
-        <w:rPr>
-          <w:lang w:val="en-GB"/>
-        </w:rPr>
+    </w:p>
+    <w:p>
+      <w:r>
+        <w:t>The program can use an external file (such as a config file) that is easily editable to lookup required information for use while the program is running. An alternative way of doing this is having the information in the file loaded into the program when is it initially run. This allows for the addition of useful modular features to a program.</w:t>
+      </w:r>
+    </w:p>
+    <w:p>
+      <w:r>
+        <w:t>Reflection</w:t>
+      </w:r>
+      <w:r>
+        <w:t xml:space="preserve"> is the process by which a computer program can observe and modify its own structure and behaviour.</w:t>
+      </w:r>
+    </w:p>
+    <w:p>
+      <w:r>
         <w:t>Reflection allows the programmer to use multiple different classes and methods in a generic way, perfect for something like html rendering where you have many different processes used to draw the code. Reflection is also very handy for creating a modular piece of software such as a tag interpreter.</w:t>
       </w:r>
     </w:p>
     <w:p>
-      <w:pPr>
-        <w:rPr>
-          <w:lang w:val="en-GB"/>
-        </w:rPr>
-      </w:pPr>
-    </w:p>
-    <w:p>
-      <w:pPr>
-        <w:rPr>
-          <w:lang w:val="en-GB"/>
-        </w:rPr>
-      </w:pPr>
-      <w:r>
-        <w:rPr>
-          <w:lang w:val="en-GB"/>
-        </w:rPr>
+      <w:r>
         <w:t>Essentially when you instantiate a class using a reflection method you don’t need to know what the class is or what methods it has, the reflection implementation will have methods that will allow you to grab any methods that class has and invoke the one you need.</w:t>
       </w:r>
     </w:p>
     <w:p>
       <w:pPr>
+        <w:spacing w:after="200" w:line="276" w:lineRule="auto"/>
+        <w:rPr>
+          <w:rFonts w:eastAsiaTheme="majorEastAsia"/>
+          <w:b/>
+          <w:bCs/>
+          <w:i/>
+          <w:iCs/>
+          <w:sz w:val="28"/>
+          <w:szCs w:val="28"/>
+        </w:rPr>
+      </w:pPr>
+      <w:r>
+        <w:br w:type="page"/>
+      </w:r>
+    </w:p>
+    <w:p>
+      <w:pPr>
         <w:pStyle w:val="Heading2"/>
-        <w:rPr>
-          <w:lang w:val="en-GB"/>
-        </w:rPr>
-      </w:pPr>
-      <w:bookmarkStart w:id="12" w:name="_Toc228761792"/>
-      <w:r>
-        <w:rPr>
-          <w:lang w:val="en-GB"/>
-        </w:rPr>
+      </w:pPr>
+      <w:r>
         <w:t>In Java</w:t>
       </w:r>
-      <w:bookmarkEnd w:id="12"/>
-    </w:p>
-    <w:p>
-      <w:pPr>
-        <w:rPr>
-          <w:lang w:val="en-GB"/>
-        </w:rPr>
-      </w:pPr>
-      <w:r>
-        <w:rPr>
-          <w:lang w:val="en-GB"/>
-        </w:rPr>
-        <w:t>Now I will attempt to give a brief introduction of how these techniques can be implemented in Java.</w:t>
+    </w:p>
+    <w:p>
+      <w:r>
+        <w:t>Now I will give a brief introduction of how these techniques could be implemented in Java.</w:t>
       </w:r>
     </w:p>
     <w:p>
       <w:pPr>
         <w:pStyle w:val="Heading3"/>
-        <w:rPr>
-          <w:lang w:val="en-GB"/>
-        </w:rPr>
-      </w:pPr>
-      <w:bookmarkStart w:id="13" w:name="_Toc228761793"/>
-      <w:r>
-        <w:rPr>
-          <w:lang w:val="en-GB"/>
-        </w:rPr>
+      </w:pPr>
+      <w:r>
         <w:t>External Files</w:t>
       </w:r>
-      <w:bookmarkEnd w:id="13"/>
-    </w:p>
-    <w:p>
-      <w:pPr>
-        <w:rPr>
-          <w:lang w:val="en-GB"/>
-        </w:rPr>
-      </w:pPr>
-      <w:r>
-        <w:rPr>
-          <w:lang w:val="en-GB"/>
-        </w:rPr>
+    </w:p>
+    <w:p>
+      <w:r>
         <w:t>To access external files in java you can use the BufferedReader class. Here is some example code:</w:t>
       </w:r>
     </w:p>
@@ -14177,7 +14066,6 @@
         <w:pStyle w:val="Code"/>
       </w:pPr>
       <w:r>
-        <w:lastRenderedPageBreak/>
         <w:t xml:space="preserve">        try {</w:t>
       </w:r>
     </w:p>
@@ -14194,7 +14082,19 @@
         <w:pStyle w:val="Code"/>
       </w:pPr>
       <w:r>
-        <w:t xml:space="preserve">            BufferedReader exampleReader = new BufferedReader(new FileReader("C:\\example.txt"));</w:t>
+        <w:t xml:space="preserve">            BufferedReader </w:t>
+      </w:r>
+      <w:r>
+        <w:t>exampleReader</w:t>
+      </w:r>
+      <w:r>
+        <w:t xml:space="preserve"> = new BufferedReader(new FileReader("C:\\</w:t>
+      </w:r>
+      <w:r>
+        <w:t>example</w:t>
+      </w:r>
+      <w:r>
+        <w:t>.txt"));</w:t>
       </w:r>
     </w:p>
     <w:p>
@@ -14210,7 +14110,13 @@
         <w:pStyle w:val="Code"/>
       </w:pPr>
       <w:r>
-        <w:t xml:space="preserve">            /**Separate the file by line*/</w:t>
+        <w:t xml:space="preserve">            /**Sep</w:t>
+      </w:r>
+      <w:r>
+        <w:t>a</w:t>
+      </w:r>
+      <w:r>
+        <w:t>rate the file by line*/</w:t>
       </w:r>
     </w:p>
     <w:p>
@@ -14218,7 +14124,13 @@
         <w:pStyle w:val="Code"/>
       </w:pPr>
       <w:r>
-        <w:t xml:space="preserve">            String currentLine;</w:t>
+        <w:t xml:space="preserve">            String </w:t>
+      </w:r>
+      <w:r>
+        <w:t>currentLine</w:t>
+      </w:r>
+      <w:r>
+        <w:t>;</w:t>
       </w:r>
     </w:p>
     <w:p>
@@ -14226,7 +14138,19 @@
         <w:pStyle w:val="Code"/>
       </w:pPr>
       <w:r>
-        <w:t xml:space="preserve">            while ((currentLine = exampleReader.readLine()) != null){</w:t>
+        <w:t xml:space="preserve">            while ((</w:t>
+      </w:r>
+      <w:r>
+        <w:t>currentLine</w:t>
+      </w:r>
+      <w:r>
+        <w:t xml:space="preserve"> = </w:t>
+      </w:r>
+      <w:r>
+        <w:t>exampleReader</w:t>
+      </w:r>
+      <w:r>
+        <w:t>.readLine()) != null){</w:t>
       </w:r>
     </w:p>
     <w:p>
@@ -14234,7 +14158,10 @@
         <w:pStyle w:val="Code"/>
       </w:pPr>
       <w:r>
-        <w:t xml:space="preserve">                //Do stuff with this line </w:t>
+        <w:t xml:space="preserve">                </w:t>
+      </w:r>
+      <w:r>
+        <w:t xml:space="preserve">//Do stuff with this line </w:t>
       </w:r>
     </w:p>
     <w:p>
@@ -14293,13 +14220,7 @@
         <w:t xml:space="preserve">        }</w:t>
       </w:r>
     </w:p>
-    <w:p>
-      <w:pPr>
-        <w:rPr>
-          <w:lang w:val="en-GB"/>
-        </w:rPr>
-      </w:pPr>
-    </w:p>
+    <w:p/>
     <w:p>
       <w:pPr>
         <w:rPr>
@@ -14307,55 +14228,27 @@
           <w:b/>
           <w:bCs/>
           <w:color w:val="4F81BD" w:themeColor="accent1"/>
-          <w:lang w:val="en-GB"/>
-        </w:rPr>
-      </w:pPr>
-      <w:r>
-        <w:rPr>
-          <w:lang w:val="en-GB"/>
-        </w:rPr>
-        <w:t>This Code will allow you to read each line in a file and do some useful code to each line.</w:t>
+        </w:rPr>
+      </w:pPr>
+      <w:r>
+        <w:t>This Code will allow you to read each line in a file and execute the required code on each line.</w:t>
       </w:r>
     </w:p>
     <w:p>
       <w:pPr>
         <w:pStyle w:val="Heading3"/>
-        <w:rPr>
-          <w:lang w:val="en-GB"/>
-        </w:rPr>
-      </w:pPr>
-      <w:bookmarkStart w:id="14" w:name="_Toc228761794"/>
-      <w:r>
-        <w:rPr>
-          <w:lang w:val="en-GB"/>
-        </w:rPr>
+      </w:pPr>
+      <w:r>
         <w:t>Reflection</w:t>
       </w:r>
-      <w:bookmarkEnd w:id="14"/>
-    </w:p>
-    <w:p>
-      <w:pPr>
-        <w:rPr>
-          <w:lang w:val="en-GB"/>
-        </w:rPr>
-      </w:pPr>
-      <w:r>
-        <w:rPr>
-          <w:lang w:val="en-GB"/>
-        </w:rPr>
+    </w:p>
+    <w:p>
+      <w:r>
         <w:t>Java has a built in class for handling reflection: java.lang.reflect</w:t>
       </w:r>
     </w:p>
     <w:p>
-      <w:pPr>
-        <w:rPr>
-          <w:lang w:val="en-GB"/>
-        </w:rPr>
-      </w:pPr>
-      <w:r>
-        <w:rPr>
-          <w:lang w:val="en-GB"/>
-        </w:rPr>
+      <w:r>
         <w:t>Here is some code for a simple example of reflection. Code:</w:t>
       </w:r>
     </w:p>
@@ -14487,83 +14380,54 @@
         <w:t xml:space="preserve">   }</w:t>
       </w:r>
     </w:p>
-    <w:p>
-      <w:pPr>
-        <w:rPr>
-          <w:lang w:val="en-GB"/>
-        </w:rPr>
-      </w:pPr>
-    </w:p>
-    <w:p>
-      <w:pPr>
-        <w:rPr>
-          <w:lang w:val="en-GB"/>
-        </w:rPr>
-      </w:pPr>
-      <w:r>
-        <w:rPr>
-          <w:lang w:val="en-GB"/>
-        </w:rPr>
-        <w:t>This code will allow you to enter any class name into the command line arguments and then it will output a toString of each method that class contains.</w:t>
+    <w:p/>
+    <w:p>
+      <w:r>
+        <w:t>This code reads the command line arguments and compares the first argument to all available classes in java if it finds a matching class it will output a toString of each method that class contains. If there is no matching class it will throw an error.</w:t>
       </w:r>
     </w:p>
     <w:p>
       <w:pPr>
         <w:pStyle w:val="Heading2"/>
-        <w:rPr>
-          <w:lang w:val="en-GB"/>
-        </w:rPr>
-      </w:pPr>
-      <w:bookmarkStart w:id="15" w:name="_Toc228761795"/>
-      <w:r>
-        <w:rPr>
-          <w:lang w:val="en-GB"/>
-        </w:rPr>
-        <w:t>In the BrowserMonkey Browser</w:t>
-      </w:r>
-      <w:bookmarkEnd w:id="15"/>
-    </w:p>
-    <w:p>
-      <w:pPr>
-        <w:rPr>
-          <w:lang w:val="en-GB"/>
-        </w:rPr>
-      </w:pPr>
-      <w:r>
-        <w:rPr>
-          <w:lang w:val="en-GB"/>
-        </w:rPr>
-        <w:t>To apply the above methods in the BrowserMonkey Browser we should use a Class for each HTML tag that contains code that can be used for painting the component related to the current tag. Perhaps we could create an abstract class or an interface so we can make the whole process a lot more generic.</w:t>
-      </w:r>
-    </w:p>
-    <w:p>
-      <w:pPr>
-        <w:rPr>
-          <w:lang w:val="en-GB"/>
-        </w:rPr>
-      </w:pPr>
-      <w:r>
-        <w:rPr>
-          <w:lang w:val="en-GB"/>
-        </w:rPr>
-        <w:t>There will be an external file that we can use to relate the tag we’re looking at to the mini Tag Classes then we will be using reflection to get the necessary paint methods over to the renderer so that it can build the required component based on the tag.</w:t>
-      </w:r>
+      </w:pPr>
+      <w:r>
+        <w:t>In BrowserMonkey Browser</w:t>
+      </w:r>
+    </w:p>
+    <w:p>
+      <w:r>
+        <w:t>To apply the above methods in the BrowserMonkey Browser we will use a Class for each HTML tag that contains code that can be used for painting the component related to the current tag. One option is to implement the system as an abstract class or use an interface to increase the modularity of the implementation.</w:t>
+      </w:r>
+    </w:p>
+    <w:p>
+      <w:r>
+        <w:t>There will be an external file that we can use to relate the tag we’re looking at to the name of the equivalent mini Tag Class then we will be using reflection to get the necessary paint methods over to the renderer so that it can build the required component based on the tag.</w:t>
+      </w:r>
+    </w:p>
+    <w:p>
+      <w:pPr>
+        <w:spacing w:after="200" w:line="276" w:lineRule="auto"/>
+        <w:rPr>
+          <w:rFonts w:eastAsiaTheme="majorEastAsia"/>
+          <w:b/>
+          <w:bCs/>
+          <w:sz w:val="26"/>
+          <w:szCs w:val="26"/>
+        </w:rPr>
+      </w:pPr>
     </w:p>
     <w:p>
       <w:pPr>
         <w:pStyle w:val="Heading3"/>
-        <w:rPr>
-          <w:lang w:val="en-GB"/>
-        </w:rPr>
-      </w:pPr>
-      <w:bookmarkStart w:id="16" w:name="_Toc228761796"/>
-      <w:r>
-        <w:rPr>
-          <w:lang w:val="en-GB"/>
-        </w:rPr>
+      </w:pPr>
+      <w:r>
         <w:t>Pseudo Code</w:t>
       </w:r>
-      <w:bookmarkEnd w:id="16"/>
+    </w:p>
+    <w:p>
+      <w:r>
+        <w:t>A simple pseudo code representation of how the above ideas would work within the program:</w:t>
+      </w:r>
     </w:p>
     <w:p>
       <w:pPr>
@@ -14587,7 +14451,6 @@
         <w:pStyle w:val="Code"/>
       </w:pPr>
       <w:r>
-        <w:lastRenderedPageBreak/>
         <w:tab/>
         <w:t>Class currentTagClass = Class.forName(TagClassName)</w:t>
       </w:r>
@@ -14612,40 +14475,14 @@
     </w:p>
     <w:p>
       <w:pPr>
-        <w:pStyle w:val="Code"/>
-      </w:pPr>
-    </w:p>
-    <w:p>
-      <w:pPr>
-        <w:rPr>
-          <w:lang w:val="en-GB"/>
-        </w:rPr>
-      </w:pPr>
-    </w:p>
-    <w:p>
-      <w:pPr>
-        <w:rPr>
-          <w:lang w:val="en-GB"/>
-        </w:rPr>
-      </w:pPr>
-      <w:r>
-        <w:rPr>
-          <w:lang w:val="en-GB"/>
-        </w:rPr>
-        <w:t xml:space="preserve">More information on reflection can be found at : </w:t>
-      </w:r>
-      <w:hyperlink r:id="rId14" w:history="1">
-        <w:r>
-          <w:rPr>
-            <w:rStyle w:val="Hyperlink"/>
-            <w:lang w:val="en-GB"/>
-          </w:rPr>
-          <w:t>http://java.sun.com/developer/technicalArticles/ALT/Reflection/</w:t>
-        </w:r>
-      </w:hyperlink>
+        <w:pStyle w:val="Heading1"/>
+        <w:rPr>
+          <w:lang w:val="en-GB"/>
+        </w:rPr>
+      </w:pPr>
     </w:p>
     <w:sectPr>
-      <w:footerReference w:type="default" r:id="rId15"/>
+      <w:footerReference w:type="default" r:id="rId14"/>
       <w:pgSz w:w="11906" w:h="16838"/>
       <w:pgMar w:top="1440" w:right="1440" w:bottom="1440" w:left="1440" w:header="708" w:footer="708" w:gutter="0"/>
       <w:cols w:space="708"/>
@@ -14725,7 +14562,7 @@
                 <w:b/>
                 <w:noProof/>
               </w:rPr>
-              <w:t>11</w:t>
+              <w:t>1</w:t>
             </w:r>
             <w:r>
               <w:rPr>
@@ -14759,7 +14596,7 @@
                 <w:b/>
                 <w:noProof/>
               </w:rPr>
-              <w:t>13</w:t>
+              <w:t>1</w:t>
             </w:r>
             <w:r>
               <w:rPr>

</xml_diff>

<commit_message>
Updated Tag Interpretation section LD
</commit_message>
<xml_diff>
--- a/ browsermonkey/Design Team/scratch/Low Level/Low Level Design.docx
+++ b/ browsermonkey/Design Team/scratch/Low Level/Low Level Design.docx
@@ -14012,23 +14012,6 @@
     </w:p>
     <w:p>
       <w:pPr>
-        <w:spacing w:after="200" w:line="276" w:lineRule="auto"/>
-        <w:rPr>
-          <w:rFonts w:eastAsiaTheme="majorEastAsia"/>
-          <w:b/>
-          <w:bCs/>
-          <w:i/>
-          <w:iCs/>
-          <w:sz w:val="28"/>
-          <w:szCs w:val="28"/>
-        </w:rPr>
-      </w:pPr>
-      <w:r>
-        <w:br w:type="page"/>
-      </w:r>
-    </w:p>
-    <w:p>
-      <w:pPr>
         <w:pStyle w:val="Heading2"/>
       </w:pPr>
       <w:r>
@@ -14037,371 +14020,7 @@
     </w:p>
     <w:p>
       <w:r>
-        <w:t>Now I will give a brief introduction of how these techniques could be implemented in Java.</w:t>
-      </w:r>
-    </w:p>
-    <w:p>
-      <w:pPr>
-        <w:pStyle w:val="Heading3"/>
-      </w:pPr>
-      <w:r>
-        <w:t>External Files</w:t>
-      </w:r>
-    </w:p>
-    <w:p>
-      <w:r>
-        <w:t>To access external files in java you can use the BufferedReader class. Here is some example code:</w:t>
-      </w:r>
-    </w:p>
-    <w:p>
-      <w:pPr>
-        <w:pStyle w:val="Code"/>
-      </w:pPr>
-      <w:r>
-        <w:t>Code:</w:t>
-      </w:r>
-    </w:p>
-    <w:p>
-      <w:pPr>
-        <w:pStyle w:val="Code"/>
-      </w:pPr>
-      <w:r>
-        <w:t xml:space="preserve">        try {</w:t>
-      </w:r>
-    </w:p>
-    <w:p>
-      <w:pPr>
-        <w:pStyle w:val="Code"/>
-      </w:pPr>
-      <w:r>
-        <w:t xml:space="preserve">            /**Read the specified file*/</w:t>
-      </w:r>
-    </w:p>
-    <w:p>
-      <w:pPr>
-        <w:pStyle w:val="Code"/>
-      </w:pPr>
-      <w:r>
-        <w:t xml:space="preserve">            BufferedReader </w:t>
-      </w:r>
-      <w:r>
-        <w:t>exampleReader</w:t>
-      </w:r>
-      <w:r>
-        <w:t xml:space="preserve"> = new BufferedReader(new FileReader("C:\\</w:t>
-      </w:r>
-      <w:r>
-        <w:t>example</w:t>
-      </w:r>
-      <w:r>
-        <w:t>.txt"));</w:t>
-      </w:r>
-    </w:p>
-    <w:p>
-      <w:pPr>
-        <w:pStyle w:val="Code"/>
-      </w:pPr>
-      <w:r>
-        <w:t xml:space="preserve">            </w:t>
-      </w:r>
-    </w:p>
-    <w:p>
-      <w:pPr>
-        <w:pStyle w:val="Code"/>
-      </w:pPr>
-      <w:r>
-        <w:t xml:space="preserve">            /**Sep</w:t>
-      </w:r>
-      <w:r>
-        <w:t>a</w:t>
-      </w:r>
-      <w:r>
-        <w:t>rate the file by line*/</w:t>
-      </w:r>
-    </w:p>
-    <w:p>
-      <w:pPr>
-        <w:pStyle w:val="Code"/>
-      </w:pPr>
-      <w:r>
-        <w:t xml:space="preserve">            String </w:t>
-      </w:r>
-      <w:r>
-        <w:t>currentLine</w:t>
-      </w:r>
-      <w:r>
-        <w:t>;</w:t>
-      </w:r>
-    </w:p>
-    <w:p>
-      <w:pPr>
-        <w:pStyle w:val="Code"/>
-      </w:pPr>
-      <w:r>
-        <w:t xml:space="preserve">            while ((</w:t>
-      </w:r>
-      <w:r>
-        <w:t>currentLine</w:t>
-      </w:r>
-      <w:r>
-        <w:t xml:space="preserve"> = </w:t>
-      </w:r>
-      <w:r>
-        <w:t>exampleReader</w:t>
-      </w:r>
-      <w:r>
-        <w:t>.readLine()) != null){</w:t>
-      </w:r>
-    </w:p>
-    <w:p>
-      <w:pPr>
-        <w:pStyle w:val="Code"/>
-      </w:pPr>
-      <w:r>
-        <w:t xml:space="preserve">                </w:t>
-      </w:r>
-      <w:r>
-        <w:t xml:space="preserve">//Do stuff with this line </w:t>
-      </w:r>
-    </w:p>
-    <w:p>
-      <w:pPr>
-        <w:pStyle w:val="Code"/>
-      </w:pPr>
-      <w:r>
-        <w:t xml:space="preserve">            }</w:t>
-      </w:r>
-    </w:p>
-    <w:p>
-      <w:pPr>
-        <w:pStyle w:val="Code"/>
-      </w:pPr>
-      <w:r>
-        <w:t xml:space="preserve">            </w:t>
-      </w:r>
-    </w:p>
-    <w:p>
-      <w:pPr>
-        <w:pStyle w:val="Code"/>
-      </w:pPr>
-      <w:r>
-        <w:t xml:space="preserve">        } catch (FileNotFoundException ex) {</w:t>
-      </w:r>
-    </w:p>
-    <w:p>
-      <w:pPr>
-        <w:pStyle w:val="Code"/>
-      </w:pPr>
-      <w:r>
-        <w:t xml:space="preserve">            System.out.println("File not found");</w:t>
-      </w:r>
-    </w:p>
-    <w:p>
-      <w:pPr>
-        <w:pStyle w:val="Code"/>
-      </w:pPr>
-      <w:r>
-        <w:t xml:space="preserve">        } catch (IOException ex){</w:t>
-      </w:r>
-    </w:p>
-    <w:p>
-      <w:pPr>
-        <w:pStyle w:val="Code"/>
-      </w:pPr>
-      <w:r>
-        <w:t xml:space="preserve">            System.out.println("IO ERROR");</w:t>
-      </w:r>
-    </w:p>
-    <w:p>
-      <w:pPr>
-        <w:pStyle w:val="Code"/>
-      </w:pPr>
-      <w:r>
-        <w:t xml:space="preserve">        }</w:t>
-      </w:r>
-    </w:p>
-    <w:p/>
-    <w:p>
-      <w:pPr>
-        <w:rPr>
-          <w:rFonts w:asciiTheme="majorHAnsi" w:eastAsiaTheme="majorEastAsia" w:hAnsiTheme="majorHAnsi" w:cstheme="majorBidi"/>
-          <w:b/>
-          <w:bCs/>
-          <w:color w:val="4F81BD" w:themeColor="accent1"/>
-        </w:rPr>
-      </w:pPr>
-      <w:r>
-        <w:t>This Code will allow you to read each line in a file and execute the required code on each line.</w:t>
-      </w:r>
-    </w:p>
-    <w:p>
-      <w:pPr>
-        <w:pStyle w:val="Heading3"/>
-      </w:pPr>
-      <w:r>
-        <w:t>Reflection</w:t>
-      </w:r>
-    </w:p>
-    <w:p>
-      <w:r>
-        <w:t>Java has a built in class for handling reflection: java.lang.reflect</w:t>
-      </w:r>
-    </w:p>
-    <w:p>
-      <w:r>
-        <w:t>Here is some code for a simple example of reflection. Code:</w:t>
-      </w:r>
-    </w:p>
-    <w:p>
-      <w:pPr>
-        <w:pStyle w:val="Code"/>
-      </w:pPr>
-      <w:r>
-        <w:t xml:space="preserve">   import java.lang.reflect.*;</w:t>
-      </w:r>
-    </w:p>
-    <w:p>
-      <w:pPr>
-        <w:pStyle w:val="Code"/>
-      </w:pPr>
-      <w:r>
-        <w:t xml:space="preserve"> </w:t>
-      </w:r>
-    </w:p>
-    <w:p>
-      <w:pPr>
-        <w:pStyle w:val="Code"/>
-      </w:pPr>
-      <w:r>
-        <w:t xml:space="preserve">   public class DumpMethods {</w:t>
-      </w:r>
-    </w:p>
-    <w:p>
-      <w:pPr>
-        <w:pStyle w:val="Code"/>
-      </w:pPr>
-      <w:r>
-        <w:t xml:space="preserve">      public static void main(String args[])</w:t>
-      </w:r>
-    </w:p>
-    <w:p>
-      <w:pPr>
-        <w:pStyle w:val="Code"/>
-      </w:pPr>
-      <w:r>
-        <w:t xml:space="preserve">      {</w:t>
-      </w:r>
-    </w:p>
-    <w:p>
-      <w:pPr>
-        <w:pStyle w:val="Code"/>
-      </w:pPr>
-      <w:r>
-        <w:t xml:space="preserve">         try {</w:t>
-      </w:r>
-    </w:p>
-    <w:p>
-      <w:pPr>
-        <w:pStyle w:val="Code"/>
-      </w:pPr>
-      <w:r>
-        <w:t xml:space="preserve">            Class c = Class.forName(args[0]);</w:t>
-      </w:r>
-    </w:p>
-    <w:p>
-      <w:pPr>
-        <w:pStyle w:val="Code"/>
-      </w:pPr>
-      <w:r>
-        <w:t xml:space="preserve">            Method m[] = c.getDeclaredMethods();</w:t>
-      </w:r>
-    </w:p>
-    <w:p>
-      <w:pPr>
-        <w:pStyle w:val="Code"/>
-      </w:pPr>
-      <w:r>
-        <w:t xml:space="preserve">            for (int i = 0; i &lt; m.length; i++)</w:t>
-      </w:r>
-    </w:p>
-    <w:p>
-      <w:pPr>
-        <w:pStyle w:val="Code"/>
-      </w:pPr>
-      <w:r>
-        <w:t xml:space="preserve">            System.out.println(m[i].toString());</w:t>
-      </w:r>
-    </w:p>
-    <w:p>
-      <w:pPr>
-        <w:pStyle w:val="Code"/>
-      </w:pPr>
-      <w:r>
-        <w:t xml:space="preserve">         }</w:t>
-      </w:r>
-    </w:p>
-    <w:p>
-      <w:pPr>
-        <w:pStyle w:val="Code"/>
-      </w:pPr>
-      <w:r>
-        <w:t xml:space="preserve">         catch (Throwable e) {</w:t>
-      </w:r>
-    </w:p>
-    <w:p>
-      <w:pPr>
-        <w:pStyle w:val="Code"/>
-      </w:pPr>
-      <w:r>
-        <w:t xml:space="preserve">            System.err.println(e);</w:t>
-      </w:r>
-    </w:p>
-    <w:p>
-      <w:pPr>
-        <w:pStyle w:val="Code"/>
-      </w:pPr>
-      <w:r>
-        <w:t xml:space="preserve">         }</w:t>
-      </w:r>
-    </w:p>
-    <w:p>
-      <w:pPr>
-        <w:pStyle w:val="Code"/>
-      </w:pPr>
-      <w:r>
-        <w:t xml:space="preserve">      }</w:t>
-      </w:r>
-    </w:p>
-    <w:p>
-      <w:pPr>
-        <w:pStyle w:val="Code"/>
-      </w:pPr>
-      <w:r>
-        <w:t xml:space="preserve">   }</w:t>
-      </w:r>
-    </w:p>
-    <w:p/>
-    <w:p>
-      <w:r>
-        <w:t>This code reads the command line arguments and compares the first argument to all available classes in java if it finds a matching class it will output a toString of each method that class contains. If there is no matching class it will throw an error.</w:t>
-      </w:r>
-    </w:p>
-    <w:p>
-      <w:pPr>
-        <w:pStyle w:val="Heading2"/>
-      </w:pPr>
-      <w:r>
-        <w:t>In BrowserMonkey Browser</w:t>
-      </w:r>
-    </w:p>
-    <w:p>
-      <w:r>
-        <w:t>To apply the above methods in the BrowserMonkey Browser we will use a Class for each HTML tag that contains code that can be used for painting the component related to the current tag. One option is to implement the system as an abstract class or use an interface to increase the modularity of the implementation.</w:t>
-      </w:r>
-    </w:p>
-    <w:p>
-      <w:r>
-        <w:t>There will be an external file that we can use to relate the tag we’re looking at to the name of the equivalent mini Tag Class then we will be using reflection to get the necessary paint methods over to the renderer so that it can build the required component based on the tag.</w:t>
+        <w:t>Now I will give a brief introduction of how these techniques could be implemented in Java. Java has a properties class that can be used to implement this kind of idea. There’s a specific convention to use to create a properties file which can be read by included methods. This will then generate a kind of hash table that can be accessed easily.</w:t>
       </w:r>
     </w:p>
     <w:p>
@@ -14415,12 +14034,278 @@
           <w:szCs w:val="26"/>
         </w:rPr>
       </w:pPr>
+      <w:r>
+        <w:br w:type="page"/>
+      </w:r>
     </w:p>
     <w:p>
       <w:pPr>
         <w:pStyle w:val="Heading3"/>
       </w:pPr>
       <w:r>
+        <w:t>External Files</w:t>
+      </w:r>
+    </w:p>
+    <w:p>
+      <w:r>
+        <w:t>To access the external file to be read into the properties object:</w:t>
+      </w:r>
+    </w:p>
+    <w:p>
+      <w:pPr>
+        <w:pStyle w:val="Code"/>
+      </w:pPr>
+      <w:r>
+        <w:t>Code:</w:t>
+      </w:r>
+    </w:p>
+    <w:p>
+      <w:pPr>
+        <w:pStyle w:val="Code"/>
+      </w:pPr>
+      <w:r>
+        <w:t xml:space="preserve">        </w:t>
+      </w:r>
+      <w:r>
+        <w:t>Properties properties = new Properties();</w:t>
+      </w:r>
+    </w:p>
+    <w:p>
+      <w:pPr>
+        <w:pStyle w:val="Code"/>
+      </w:pPr>
+      <w:r>
+        <w:t xml:space="preserve">        properties.load(“&lt;root&gt;:\properties.txt”);</w:t>
+      </w:r>
+    </w:p>
+    <w:p>
+      <w:pPr>
+        <w:pStyle w:val="Code"/>
+      </w:pPr>
+    </w:p>
+    <w:p>
+      <w:r>
+        <w:t>You can then access the properties in this file using a Hash table-like key function:</w:t>
+      </w:r>
+    </w:p>
+    <w:p>
+      <w:pPr>
+        <w:pStyle w:val="Code"/>
+      </w:pPr>
+      <w:r>
+        <w:t>Code:</w:t>
+      </w:r>
+    </w:p>
+    <w:p>
+      <w:pPr>
+        <w:pStyle w:val="Code"/>
+      </w:pPr>
+      <w:r>
+        <w:t xml:space="preserve">       String thisPropertyIsSetTo = properties.get(thisProperty);</w:t>
+      </w:r>
+    </w:p>
+    <w:p/>
+    <w:p>
+      <w:pPr>
+        <w:rPr>
+          <w:rFonts w:asciiTheme="majorHAnsi" w:eastAsiaTheme="majorEastAsia" w:hAnsiTheme="majorHAnsi" w:cstheme="majorBidi"/>
+          <w:b/>
+          <w:bCs/>
+          <w:color w:val="4F81BD" w:themeColor="accent1"/>
+        </w:rPr>
+      </w:pPr>
+      <w:r>
+        <w:t>This Code will find the property key ‘thisProperty’ and set the String thisPropertyIsSetTo to the value stored in the properties file as the value for ‘thisProperty’.</w:t>
+      </w:r>
+    </w:p>
+    <w:p>
+      <w:pPr>
+        <w:pStyle w:val="Heading3"/>
+      </w:pPr>
+      <w:r>
+        <w:t>Reflection</w:t>
+      </w:r>
+    </w:p>
+    <w:p>
+      <w:r>
+        <w:t>Java has a built in class for handling reflection: java.lang.reflect</w:t>
+      </w:r>
+    </w:p>
+    <w:p>
+      <w:r>
+        <w:t>Here is some code for a simple example of reflection. Code:</w:t>
+      </w:r>
+    </w:p>
+    <w:p>
+      <w:pPr>
+        <w:pStyle w:val="Code"/>
+      </w:pPr>
+      <w:r>
+        <w:t xml:space="preserve">   import java.lang.reflect.*;</w:t>
+      </w:r>
+    </w:p>
+    <w:p>
+      <w:pPr>
+        <w:pStyle w:val="Code"/>
+      </w:pPr>
+      <w:r>
+        <w:t xml:space="preserve"> </w:t>
+      </w:r>
+    </w:p>
+    <w:p>
+      <w:pPr>
+        <w:pStyle w:val="Code"/>
+      </w:pPr>
+      <w:r>
+        <w:t xml:space="preserve">   public class DumpMethods {</w:t>
+      </w:r>
+    </w:p>
+    <w:p>
+      <w:pPr>
+        <w:pStyle w:val="Code"/>
+      </w:pPr>
+      <w:r>
+        <w:t xml:space="preserve">      public static void main(String args[])</w:t>
+      </w:r>
+    </w:p>
+    <w:p>
+      <w:pPr>
+        <w:pStyle w:val="Code"/>
+      </w:pPr>
+      <w:r>
+        <w:t xml:space="preserve">      {</w:t>
+      </w:r>
+    </w:p>
+    <w:p>
+      <w:pPr>
+        <w:pStyle w:val="Code"/>
+      </w:pPr>
+      <w:r>
+        <w:t xml:space="preserve">         try {</w:t>
+      </w:r>
+    </w:p>
+    <w:p>
+      <w:pPr>
+        <w:pStyle w:val="Code"/>
+      </w:pPr>
+      <w:r>
+        <w:t xml:space="preserve">            Class c = Class.forName(args[0]);</w:t>
+      </w:r>
+    </w:p>
+    <w:p>
+      <w:pPr>
+        <w:pStyle w:val="Code"/>
+      </w:pPr>
+      <w:r>
+        <w:t xml:space="preserve">            Method m[] = c.getDeclaredMethods();</w:t>
+      </w:r>
+    </w:p>
+    <w:p>
+      <w:pPr>
+        <w:pStyle w:val="Code"/>
+      </w:pPr>
+      <w:r>
+        <w:t xml:space="preserve">            for (int i = 0; i &lt; m.length; i++)</w:t>
+      </w:r>
+    </w:p>
+    <w:p>
+      <w:pPr>
+        <w:pStyle w:val="Code"/>
+      </w:pPr>
+      <w:r>
+        <w:t xml:space="preserve">            System.out.println(m[i].toString());</w:t>
+      </w:r>
+    </w:p>
+    <w:p>
+      <w:pPr>
+        <w:pStyle w:val="Code"/>
+      </w:pPr>
+      <w:r>
+        <w:t xml:space="preserve">         }</w:t>
+      </w:r>
+    </w:p>
+    <w:p>
+      <w:pPr>
+        <w:pStyle w:val="Code"/>
+      </w:pPr>
+      <w:r>
+        <w:t xml:space="preserve">         catch (Throwable e) {</w:t>
+      </w:r>
+    </w:p>
+    <w:p>
+      <w:pPr>
+        <w:pStyle w:val="Code"/>
+      </w:pPr>
+      <w:r>
+        <w:t xml:space="preserve">            System.err.println(e);</w:t>
+      </w:r>
+    </w:p>
+    <w:p>
+      <w:pPr>
+        <w:pStyle w:val="Code"/>
+      </w:pPr>
+      <w:r>
+        <w:t xml:space="preserve">         }</w:t>
+      </w:r>
+    </w:p>
+    <w:p>
+      <w:pPr>
+        <w:pStyle w:val="Code"/>
+      </w:pPr>
+      <w:r>
+        <w:t xml:space="preserve">      }</w:t>
+      </w:r>
+    </w:p>
+    <w:p>
+      <w:pPr>
+        <w:pStyle w:val="Code"/>
+      </w:pPr>
+      <w:r>
+        <w:t xml:space="preserve">   }</w:t>
+      </w:r>
+    </w:p>
+    <w:p/>
+    <w:p>
+      <w:r>
+        <w:t>This code reads the command line arguments and compares the first argument to all available classes in java if it finds a matching class it will output a toString of each method that class contains. If there is no matching class it will throw an error.</w:t>
+      </w:r>
+    </w:p>
+    <w:p>
+      <w:pPr>
+        <w:pStyle w:val="Heading2"/>
+      </w:pPr>
+      <w:r>
+        <w:t>In BrowserMonkey Browser</w:t>
+      </w:r>
+    </w:p>
+    <w:p>
+      <w:r>
+        <w:t xml:space="preserve">To apply the above techniques in the BrowserMonkey Browser we will use a Class for each HTML tag that extends an abstract class called TagRenderer that has a render method which for each different class tag will have code used for rendering the item related to the current tag. </w:t>
+      </w:r>
+    </w:p>
+    <w:p>
+      <w:r>
+        <w:t>There will be an external file that will be loaded into a Map within the Renderer class during its constructor code. We will then use the map to relate the tag the renderer is looking at to the name of the equivalent mini Tag Class. Next the renderer will use reflection to get the necessary rendering method and pass it the current attributes and variables so that it can build the required component based on the tag.</w:t>
+      </w:r>
+    </w:p>
+    <w:p>
+      <w:pPr>
+        <w:rPr>
+          <w:rFonts w:asciiTheme="majorHAnsi" w:eastAsiaTheme="majorEastAsia" w:hAnsiTheme="majorHAnsi" w:cstheme="majorBidi"/>
+          <w:b/>
+          <w:bCs/>
+          <w:color w:val="4F81BD" w:themeColor="accent1"/>
+        </w:rPr>
+      </w:pPr>
+      <w:r>
+        <w:br w:type="page"/>
+      </w:r>
+    </w:p>
+    <w:p>
+      <w:pPr>
+        <w:pStyle w:val="Heading3"/>
+      </w:pPr>
+      <w:r>
         <w:t>Pseudo Code</w:t>
       </w:r>
     </w:p>
@@ -14430,11 +14315,38 @@
       </w:r>
     </w:p>
     <w:p>
+      <w:r>
+        <w:t>Each mini Tag Class will have the required render method for the tag they relate to. This will be so because it will implement the TagRenderer abstract class. The render method is called repeatedly and relies on information from the former rendering methods that have been run above it in the document node tree.</w:t>
+      </w:r>
+    </w:p>
+    <w:p>
+      <w:r>
+        <w:t>The signature for the render method is as follows: render(Renderer renderer, TagDocumentNode tag, LayoutRenderNode parent, Map formatting).</w:t>
+      </w:r>
+    </w:p>
+    <w:p>
+      <w:r>
+        <w:t>The render method will decide what needs to be done with the tag based on the current formatting provided in the formatting variable.</w:t>
+      </w:r>
+    </w:p>
+    <w:p/>
+    <w:p>
+      <w:r>
+        <w:t>In the Renderer:</w:t>
+      </w:r>
+    </w:p>
+    <w:p>
+      <w:r>
+        <w:t>During Constructor:</w:t>
+      </w:r>
+    </w:p>
+    <w:p/>
+    <w:p>
       <w:pPr>
         <w:pStyle w:val="Code"/>
       </w:pPr>
       <w:r>
-        <w:t>For each documentnode:</w:t>
+        <w:t>Map rendererMap = new Map();</w:t>
       </w:r>
     </w:p>
     <w:p>
@@ -14442,8 +14354,32 @@
         <w:pStyle w:val="Code"/>
       </w:pPr>
       <w:r>
+        <w:t>properties.load(&lt;root&gt;:\properties.txt)</w:t>
+      </w:r>
+    </w:p>
+    <w:p>
+      <w:pPr>
+        <w:pStyle w:val="Code"/>
+      </w:pPr>
+      <w:r>
+        <w:t>tags = properties.propertyNames()</w:t>
+      </w:r>
+    </w:p>
+    <w:p>
+      <w:pPr>
+        <w:pStyle w:val="Code"/>
+      </w:pPr>
+      <w:r>
+        <w:t>for each tag in tags</w:t>
+      </w:r>
+    </w:p>
+    <w:p>
+      <w:pPr>
+        <w:pStyle w:val="Code"/>
+      </w:pPr>
+      <w:r>
         <w:tab/>
-        <w:t>look up Tag in external file to retrieve TagClassName</w:t>
+        <w:t>String tagClass = properties.get(tag)</w:t>
       </w:r>
     </w:p>
     <w:p>
@@ -14452,7 +14388,7 @@
       </w:pPr>
       <w:r>
         <w:tab/>
-        <w:t>Class currentTagClass = Class.forName(TagClassName)</w:t>
+        <w:t>TagRenderer thisTagRenderer = new Class.forName(tagClass)</w:t>
       </w:r>
     </w:p>
     <w:p>
@@ -14461,16 +14397,93 @@
       </w:pPr>
       <w:r>
         <w:tab/>
-        <w:t>RenderNode newRenderNode = currentTagClass.paint()</w:t>
+        <w:t>rendererMap.add(tag,thisTagRenderer)</w:t>
+      </w:r>
+    </w:p>
+    <w:p/>
+    <w:p>
+      <w:r>
+        <w:t>The above code builds the renderMap from the properties file when the renderer is first initialised. This allows the renderer to find the TagRenderers later during the rendering process:</w:t>
       </w:r>
     </w:p>
     <w:p>
       <w:pPr>
         <w:pStyle w:val="Code"/>
       </w:pPr>
+    </w:p>
+    <w:p>
+      <w:r>
+        <w:t>During Rendering Process:</w:t>
+      </w:r>
+    </w:p>
+    <w:p/>
+    <w:p>
+      <w:pPr>
+        <w:pStyle w:val="Code"/>
+      </w:pPr>
+      <w:r>
+        <w:t>Recursively going over each documentNode:</w:t>
+      </w:r>
+    </w:p>
+    <w:p>
+      <w:pPr>
+        <w:pStyle w:val="Code"/>
+      </w:pPr>
       <w:r>
         <w:tab/>
-        <w:t>pass the RenderNode where it needs to go</w:t>
+        <w:t>if documentNode is not plain text</w:t>
+      </w:r>
+    </w:p>
+    <w:p>
+      <w:pPr>
+        <w:pStyle w:val="Code"/>
+      </w:pPr>
+      <w:r>
+        <w:tab/>
+      </w:r>
+      <w:r>
+        <w:tab/>
+        <w:t>currentTagRenderer = rendererMap.get(</w:t>
+      </w:r>
+      <w:r>
+        <w:t>Tag</w:t>
+      </w:r>
+      <w:r>
+        <w:t>)</w:t>
+      </w:r>
+    </w:p>
+    <w:p>
+      <w:pPr>
+        <w:pStyle w:val="Code"/>
+      </w:pPr>
+      <w:r>
+        <w:tab/>
+      </w:r>
+      <w:r>
+        <w:tab/>
+        <w:t>currentTagRenderer.render(</w:t>
+      </w:r>
+      <w:r>
+        <w:t>documentNode</w:t>
+      </w:r>
+      <w:r>
+        <w:t xml:space="preserve"> as TagDocumentNode)</w:t>
+      </w:r>
+    </w:p>
+    <w:p>
+      <w:pPr>
+        <w:pStyle w:val="Code"/>
+      </w:pPr>
+    </w:p>
+    <w:p>
+      <w:r>
+        <w:t>Rendering is a recursive process, document nodes will continue render their c</w:t>
+      </w:r>
+      <w:r>
+        <w:t>h</w:t>
+      </w:r>
+      <w:r>
+        <w:t>ildren.</w:t>
       </w:r>
     </w:p>
     <w:p>

</xml_diff>

<commit_message>
added another test Daniel Cooper
</commit_message>
<xml_diff>
--- a/ browsermonkey/Design Team/scratch/Low Level/Low Level Design.docx
+++ b/ browsermonkey/Design Team/scratch/Low Level/Low Level Design.docx
@@ -34205,6 +34205,83 @@
           <w:lang w:val="en-GB" w:bidi="ar-SA"/>
         </w:rPr>
       </w:pPr>
+      <w:r>
+        <w:rPr>
+          <w:rFonts w:ascii="Verdana" w:hAnsi="Verdana" w:cs="Verdana"/>
+          <w:color w:val="000000"/>
+          <w:sz w:val="20"/>
+          <w:szCs w:val="20"/>
+          <w:lang w:val="en-GB" w:bidi="ar-SA"/>
+        </w:rPr>
+        <w:t>run_test</w:t>
+      </w:r>
+      <w:r>
+        <w:rPr>
+          <w:rFonts w:ascii="Verdana" w:hAnsi="Verdana" w:cs="Verdana"/>
+          <w:color w:val="808080"/>
+          <w:sz w:val="20"/>
+          <w:szCs w:val="20"/>
+          <w:lang w:val="en-GB" w:bidi="ar-SA"/>
+        </w:rPr>
+        <w:t xml:space="preserve"> </w:t>
+      </w:r>
+      <w:r>
+        <w:rPr>
+          <w:rFonts w:ascii="Courier New" w:hAnsi="Courier New" w:cs="Courier New"/>
+          <w:color w:val="7F007F"/>
+          <w:sz w:val="20"/>
+          <w:szCs w:val="20"/>
+          <w:lang w:val="en-GB" w:bidi="ar-SA"/>
+        </w:rPr>
+        <w:t>"&lt;html&gt;&lt;body&gt;Test page&lt;br/&gt;Test &lt;b&gt;bold text&lt;/b&gt;&lt;/body&gt;&lt;/html&gt;"</w:t>
+      </w:r>
+      <w:r>
+        <w:rPr>
+          <w:rFonts w:ascii="Verdana" w:hAnsi="Verdana" w:cs="Verdana"/>
+          <w:b/>
+          <w:bCs/>
+          <w:color w:val="000000"/>
+          <w:sz w:val="20"/>
+          <w:szCs w:val="20"/>
+          <w:lang w:val="en-GB" w:bidi="ar-SA"/>
+        </w:rPr>
+        <w:t>,</w:t>
+      </w:r>
+      <w:r>
+        <w:rPr>
+          <w:rFonts w:ascii="Verdana" w:hAnsi="Verdana" w:cs="Verdana"/>
+          <w:color w:val="808080"/>
+          <w:sz w:val="20"/>
+          <w:szCs w:val="20"/>
+          <w:lang w:val="en-GB" w:bidi="ar-SA"/>
+        </w:rPr>
+        <w:t xml:space="preserve"> </w:t>
+      </w:r>
+      <w:r>
+        <w:rPr>
+          <w:rFonts w:ascii="Courier New" w:hAnsi="Courier New" w:cs="Courier New"/>
+          <w:color w:val="7F007F"/>
+          <w:sz w:val="20"/>
+          <w:szCs w:val="20"/>
+          <w:lang w:val="en-GB" w:bidi="ar-SA"/>
+        </w:rPr>
+        <w:t>"Standard Example"</w:t>
+      </w:r>
+    </w:p>
+    <w:p>
+      <w:pPr>
+        <w:autoSpaceDE w:val="0"/>
+        <w:autoSpaceDN w:val="0"/>
+        <w:adjustRightInd w:val="0"/>
+        <w:spacing w:before="0" w:after="0"/>
+        <w:rPr>
+          <w:rFonts w:ascii="Verdana" w:hAnsi="Verdana" w:cs="Verdana"/>
+          <w:color w:val="7F007F"/>
+          <w:sz w:val="20"/>
+          <w:szCs w:val="20"/>
+          <w:lang w:val="en-GB" w:bidi="ar-SA"/>
+        </w:rPr>
+      </w:pPr>
     </w:p>
     <w:p>
       <w:pPr>
@@ -34603,6 +34680,7 @@
         <w:pStyle w:val="Code"/>
       </w:pPr>
       <w:r>
+        <w:lastRenderedPageBreak/>
         <w:t xml:space="preserve">start_tag: </w:t>
       </w:r>
       <w:r>
@@ -34630,7 +34708,560 @@
         <w:pStyle w:val="Code"/>
       </w:pPr>
       <w:r>
+        <w:t>text:hello</w:t>
+      </w:r>
+    </w:p>
+    <w:p>
+      <w:pPr>
+        <w:pStyle w:val="Code"/>
+      </w:pPr>
+      <w:r>
+        <w:t>end_tag: table</w:t>
+      </w:r>
+    </w:p>
+    <w:p>
+      <w:pPr>
+        <w:pStyle w:val="Code"/>
+      </w:pPr>
+      <w:r>
+        <w:t>end_tag: td</w:t>
+      </w:r>
+    </w:p>
+    <w:p>
+      <w:pPr>
+        <w:pStyle w:val="Code"/>
+      </w:pPr>
+      <w:r>
+        <w:t xml:space="preserve">end_tag: </w:t>
+      </w:r>
+      <w:r>
+        <w:t>HTML</w:t>
+      </w:r>
+    </w:p>
+    <w:p>
+      <w:pPr>
+        <w:pStyle w:val="Code"/>
+      </w:pPr>
+      <w:r>
+        <w:t>testing parser:</w:t>
+      </w:r>
+    </w:p>
+    <w:p>
+      <w:pPr>
+        <w:pStyle w:val="Code"/>
+      </w:pPr>
+      <w:r>
+        <w:t>&lt;</w:t>
+      </w:r>
+      <w:r>
+        <w:t>html&gt;</w:t>
+      </w:r>
+      <w:r>
+        <w:t>&lt;table&gt;&lt;tr&gt;&lt;td&gt;hello&lt;/td&gt;&lt;/tr&gt;&lt;/table&gt;&lt;/</w:t>
+      </w:r>
+      <w:r>
+        <w:t>html&gt;</w:t>
+      </w:r>
+    </w:p>
+    <w:p>
+      <w:pPr>
+        <w:pStyle w:val="Code"/>
+      </w:pPr>
+      <w:r>
+        <w:t>-------------------------------------------</w:t>
+      </w:r>
+    </w:p>
+    <w:p>
+      <w:pPr>
+        <w:pStyle w:val="Code"/>
+      </w:pPr>
+    </w:p>
+    <w:p>
+      <w:pPr>
+        <w:pStyle w:val="Code"/>
+      </w:pPr>
+      <w:r>
+        <w:t>-------------------------------------------</w:t>
+      </w:r>
+    </w:p>
+    <w:p>
+      <w:pPr>
+        <w:pStyle w:val="Code"/>
+      </w:pPr>
+      <w:r>
+        <w:t>Test name: badly formed and nested tables</w:t>
+      </w:r>
+    </w:p>
+    <w:p>
+      <w:pPr>
+        <w:pStyle w:val="Code"/>
+      </w:pPr>
+      <w:r>
+        <w:t>testing with string: &lt;table&gt;&lt;tr&gt;hello&lt;table&gt;world&lt;/table&gt;&lt;/tr&gt;&lt;/table&gt;</w:t>
+      </w:r>
+    </w:p>
+    <w:p>
+      <w:pPr>
+        <w:pStyle w:val="Code"/>
+      </w:pPr>
+      <w:r>
+        <w:t>testing tokeniser:</w:t>
+      </w:r>
+    </w:p>
+    <w:p>
+      <w:pPr>
+        <w:pStyle w:val="Code"/>
+      </w:pPr>
+      <w:r>
+        <w:t>start_tag: table</w:t>
+      </w:r>
+    </w:p>
+    <w:p>
+      <w:pPr>
+        <w:pStyle w:val="Code"/>
+      </w:pPr>
+      <w:r>
+        <w:t>start_tag: tr</w:t>
+      </w:r>
+    </w:p>
+    <w:p>
+      <w:pPr>
+        <w:pStyle w:val="Code"/>
+      </w:pPr>
+      <w:r>
+        <w:t>text:hello</w:t>
+      </w:r>
+    </w:p>
+    <w:p>
+      <w:pPr>
+        <w:pStyle w:val="Code"/>
+      </w:pPr>
+      <w:r>
+        <w:t>start_tag: table</w:t>
+      </w:r>
+    </w:p>
+    <w:p>
+      <w:pPr>
+        <w:pStyle w:val="Code"/>
+      </w:pPr>
+      <w:r>
+        <w:t>text:world</w:t>
+      </w:r>
+    </w:p>
+    <w:p>
+      <w:pPr>
+        <w:pStyle w:val="Code"/>
+      </w:pPr>
+      <w:r>
+        <w:t>end_tag: table</w:t>
+      </w:r>
+    </w:p>
+    <w:p>
+      <w:pPr>
+        <w:pStyle w:val="Code"/>
+      </w:pPr>
+      <w:r>
+        <w:t>end_tag: tr</w:t>
+      </w:r>
+    </w:p>
+    <w:p>
+      <w:pPr>
+        <w:pStyle w:val="Code"/>
+      </w:pPr>
+      <w:r>
+        <w:t>end_tag: table</w:t>
+      </w:r>
+    </w:p>
+    <w:p>
+      <w:pPr>
+        <w:pStyle w:val="Code"/>
+      </w:pPr>
+      <w:r>
+        <w:t>testing parser:</w:t>
+      </w:r>
+    </w:p>
+    <w:p>
+      <w:pPr>
+        <w:pStyle w:val="Code"/>
+      </w:pPr>
+      <w:r>
+        <w:t>&lt;</w:t>
+      </w:r>
+      <w:r>
+        <w:t>html&gt;</w:t>
+      </w:r>
+      <w:r>
+        <w:t>&lt;table&gt;&lt;tr&gt;&lt;td&gt;hello&lt;table&gt;&lt;tr&gt;&lt;td&gt;world&lt;/td&gt;&lt;/tr&gt;&lt;/table&gt;&lt;/td&gt;&lt;/tr&gt;&lt;/table&gt;&lt;/</w:t>
+      </w:r>
+      <w:r>
+        <w:t>html&gt;</w:t>
+      </w:r>
+    </w:p>
+    <w:p>
+      <w:pPr>
+        <w:pStyle w:val="Code"/>
+      </w:pPr>
+      <w:r>
+        <w:t>-------------------------------------------</w:t>
+      </w:r>
+    </w:p>
+    <w:p>
+      <w:pPr>
+        <w:pStyle w:val="Code"/>
+      </w:pPr>
+    </w:p>
+    <w:p>
+      <w:pPr>
+        <w:pStyle w:val="Code"/>
+      </w:pPr>
+      <w:r>
+        <w:t>-------------------------------------------</w:t>
+      </w:r>
+    </w:p>
+    <w:p>
+      <w:pPr>
+        <w:pStyle w:val="Code"/>
+      </w:pPr>
+      <w:r>
+        <w:t>Test name: li shortcut</w:t>
+      </w:r>
+    </w:p>
+    <w:p>
+      <w:pPr>
+        <w:pStyle w:val="Code"/>
+      </w:pPr>
+      <w:r>
+        <w:t>testing with string: &lt;li&gt;hello&lt;li&gt;world</w:t>
+      </w:r>
+    </w:p>
+    <w:p>
+      <w:pPr>
+        <w:pStyle w:val="Code"/>
+      </w:pPr>
+      <w:r>
+        <w:t>testing tokeniser:</w:t>
+      </w:r>
+    </w:p>
+    <w:p>
+      <w:pPr>
+        <w:pStyle w:val="Code"/>
+      </w:pPr>
+      <w:r>
+        <w:t>start_tag: li</w:t>
+      </w:r>
+    </w:p>
+    <w:p>
+      <w:pPr>
+        <w:pStyle w:val="Code"/>
+      </w:pPr>
+      <w:r>
+        <w:t>text:hello</w:t>
+      </w:r>
+    </w:p>
+    <w:p>
+      <w:pPr>
+        <w:pStyle w:val="Code"/>
+      </w:pPr>
+      <w:r>
+        <w:t>start_tag: li</w:t>
+      </w:r>
+    </w:p>
+    <w:p>
+      <w:pPr>
+        <w:pStyle w:val="Code"/>
+      </w:pPr>
+      <w:r>
+        <w:t>text:world</w:t>
+      </w:r>
+    </w:p>
+    <w:p>
+      <w:pPr>
+        <w:pStyle w:val="Code"/>
+      </w:pPr>
+      <w:r>
+        <w:t>testing parser:</w:t>
+      </w:r>
+    </w:p>
+    <w:p>
+      <w:pPr>
+        <w:pStyle w:val="Code"/>
+      </w:pPr>
+      <w:r>
+        <w:t>&lt;</w:t>
+      </w:r>
+      <w:r>
+        <w:t>html&gt;</w:t>
+      </w:r>
+      <w:r>
+        <w:t>&lt;ul&gt;&lt;li&gt;hello&lt;/li&gt;&lt;li&gt;world&lt;/li&gt;&lt;/ul&gt;&lt;/</w:t>
+      </w:r>
+      <w:r>
+        <w:t>html&gt;</w:t>
+      </w:r>
+    </w:p>
+    <w:p>
+      <w:pPr>
+        <w:pStyle w:val="Code"/>
+      </w:pPr>
+      <w:r>
+        <w:t>-------------------------------------------</w:t>
+      </w:r>
+    </w:p>
+    <w:p>
+      <w:pPr>
+        <w:pStyle w:val="Code"/>
+      </w:pPr>
+    </w:p>
+    <w:p>
+      <w:pPr>
+        <w:pStyle w:val="Code"/>
+      </w:pPr>
+      <w:r>
+        <w:t>-------------------------------------------</w:t>
+      </w:r>
+    </w:p>
+    <w:p>
+      <w:pPr>
+        <w:pStyle w:val="Code"/>
+      </w:pPr>
+      <w:r>
+        <w:t>Test name: just text</w:t>
+      </w:r>
+    </w:p>
+    <w:p>
+      <w:pPr>
+        <w:pStyle w:val="Code"/>
+      </w:pPr>
+      <w:r>
+        <w:t>testing with string: hello world</w:t>
+      </w:r>
+    </w:p>
+    <w:p>
+      <w:pPr>
+        <w:pStyle w:val="Code"/>
+      </w:pPr>
+      <w:r>
+        <w:t>testing tokeniser:</w:t>
+      </w:r>
+    </w:p>
+    <w:p>
+      <w:pPr>
+        <w:pStyle w:val="Code"/>
+      </w:pPr>
+      <w:r>
+        <w:t>text:hello world</w:t>
+      </w:r>
+    </w:p>
+    <w:p>
+      <w:pPr>
+        <w:pStyle w:val="Code"/>
+      </w:pPr>
+      <w:r>
+        <w:t>testing parser:</w:t>
+      </w:r>
+    </w:p>
+    <w:p>
+      <w:pPr>
+        <w:pStyle w:val="Code"/>
+      </w:pPr>
+      <w:r>
+        <w:t>&lt;</w:t>
+      </w:r>
+      <w:r>
+        <w:t>html&gt;</w:t>
+      </w:r>
+      <w:r>
+        <w:t>hello world&lt;/</w:t>
+      </w:r>
+      <w:r>
+        <w:t>html&gt;</w:t>
+      </w:r>
+    </w:p>
+    <w:p>
+      <w:pPr>
+        <w:pStyle w:val="Code"/>
+      </w:pPr>
+      <w:r>
+        <w:t>-------------------------------------------</w:t>
+      </w:r>
+    </w:p>
+    <w:p>
+      <w:pPr>
+        <w:pStyle w:val="Code"/>
+      </w:pPr>
+    </w:p>
+    <w:p>
+      <w:pPr>
+        <w:pStyle w:val="Code"/>
+      </w:pPr>
+      <w:r>
+        <w:t>-------------------------------------------</w:t>
+      </w:r>
+    </w:p>
+    <w:p>
+      <w:pPr>
+        <w:pStyle w:val="Code"/>
+      </w:pPr>
+      <w:r>
+        <w:t>Test name: p nesting</w:t>
+      </w:r>
+    </w:p>
+    <w:p>
+      <w:pPr>
+        <w:pStyle w:val="Code"/>
+      </w:pPr>
+      <w:r>
+        <w:t>testing with string: &lt;p&gt;hello&lt;p&gt;world&lt;/p&gt;&lt;/p&gt;</w:t>
+      </w:r>
+    </w:p>
+    <w:p>
+      <w:pPr>
+        <w:pStyle w:val="Code"/>
+      </w:pPr>
+      <w:r>
+        <w:t>testing tokeniser:</w:t>
+      </w:r>
+    </w:p>
+    <w:p>
+      <w:pPr>
+        <w:pStyle w:val="Code"/>
+      </w:pPr>
+      <w:r>
+        <w:t>start_tag: p</w:t>
+      </w:r>
+    </w:p>
+    <w:p>
+      <w:pPr>
+        <w:pStyle w:val="Code"/>
+      </w:pPr>
+      <w:r>
+        <w:t>text:hello</w:t>
+      </w:r>
+    </w:p>
+    <w:p>
+      <w:pPr>
+        <w:pStyle w:val="Code"/>
+      </w:pPr>
+      <w:r>
+        <w:t>start_tag: p</w:t>
+      </w:r>
+    </w:p>
+    <w:p>
+      <w:pPr>
+        <w:pStyle w:val="Code"/>
+      </w:pPr>
+      <w:r>
+        <w:t>text:world</w:t>
+      </w:r>
+    </w:p>
+    <w:p>
+      <w:pPr>
+        <w:pStyle w:val="Code"/>
+      </w:pPr>
+      <w:r>
+        <w:t>end_tag: p</w:t>
+      </w:r>
+    </w:p>
+    <w:p>
+      <w:pPr>
+        <w:pStyle w:val="Code"/>
+      </w:pPr>
+      <w:r>
+        <w:t>end_tag: p</w:t>
+      </w:r>
+    </w:p>
+    <w:p>
+      <w:pPr>
+        <w:pStyle w:val="Code"/>
+      </w:pPr>
+      <w:r>
         <w:lastRenderedPageBreak/>
+        <w:t>testing parser:</w:t>
+      </w:r>
+    </w:p>
+    <w:p>
+      <w:pPr>
+        <w:pStyle w:val="Code"/>
+      </w:pPr>
+      <w:r>
+        <w:t>&lt;</w:t>
+      </w:r>
+      <w:r>
+        <w:t>html&gt;</w:t>
+      </w:r>
+      <w:r>
+        <w:t>&lt;p&gt;hello&lt;/p&gt;&lt;p&gt;world&lt;/p&gt;&lt;/</w:t>
+      </w:r>
+      <w:r>
+        <w:t>html&gt;</w:t>
+      </w:r>
+    </w:p>
+    <w:p>
+      <w:pPr>
+        <w:pStyle w:val="Code"/>
+      </w:pPr>
+      <w:r>
+        <w:t>-------------------------------------------</w:t>
+      </w:r>
+    </w:p>
+    <w:p>
+      <w:pPr>
+        <w:pStyle w:val="Code"/>
+      </w:pPr>
+    </w:p>
+    <w:p>
+      <w:pPr>
+        <w:pStyle w:val="Code"/>
+      </w:pPr>
+      <w:r>
+        <w:t>-------------------------------------------</w:t>
+      </w:r>
+    </w:p>
+    <w:p>
+      <w:pPr>
+        <w:pStyle w:val="Code"/>
+      </w:pPr>
+      <w:r>
+        <w:t>Test name: element inside list</w:t>
+      </w:r>
+    </w:p>
+    <w:p>
+      <w:pPr>
+        <w:pStyle w:val="Code"/>
+      </w:pPr>
+      <w:r>
+        <w:t>testing with string: &lt;ol&gt;&lt;b&gt;hello&lt;/b&gt;&lt;li&gt;world&lt;/li&gt;&lt;/ol&gt;</w:t>
+      </w:r>
+    </w:p>
+    <w:p>
+      <w:pPr>
+        <w:pStyle w:val="Code"/>
+      </w:pPr>
+      <w:r>
+        <w:t>testing tokeniser:</w:t>
+      </w:r>
+    </w:p>
+    <w:p>
+      <w:pPr>
+        <w:pStyle w:val="Code"/>
+      </w:pPr>
+      <w:r>
+        <w:t>start_tag: ol</w:t>
+      </w:r>
+    </w:p>
+    <w:p>
+      <w:pPr>
+        <w:pStyle w:val="Code"/>
+      </w:pPr>
+      <w:r>
+        <w:t>start_tag: b</w:t>
+      </w:r>
+    </w:p>
+    <w:p>
+      <w:pPr>
+        <w:pStyle w:val="Code"/>
+      </w:pPr>
+      <w:r>
         <w:t>text:hello</w:t>
       </w:r>
     </w:p>
@@ -34639,7 +35270,7 @@
         <w:pStyle w:val="Code"/>
       </w:pPr>
       <w:r>
-        <w:t>end_tag: table</w:t>
+        <w:t>end_tag: b</w:t>
       </w:r>
     </w:p>
     <w:p>
@@ -34647,7 +35278,7 @@
         <w:pStyle w:val="Code"/>
       </w:pPr>
       <w:r>
-        <w:t>end_tag: td</w:t>
+        <w:t>start_tag: li</w:t>
       </w:r>
     </w:p>
     <w:p>
@@ -34655,10 +35286,7 @@
         <w:pStyle w:val="Code"/>
       </w:pPr>
       <w:r>
-        <w:t xml:space="preserve">end_tag: </w:t>
-      </w:r>
-      <w:r>
-        <w:t>HTML</w:t>
+        <w:t>text:world</w:t>
       </w:r>
     </w:p>
     <w:p>
@@ -34666,6 +35294,22 @@
         <w:pStyle w:val="Code"/>
       </w:pPr>
       <w:r>
+        <w:t>end_tag: li</w:t>
+      </w:r>
+    </w:p>
+    <w:p>
+      <w:pPr>
+        <w:pStyle w:val="Code"/>
+      </w:pPr>
+      <w:r>
+        <w:t>end_tag: ol</w:t>
+      </w:r>
+    </w:p>
+    <w:p>
+      <w:pPr>
+        <w:pStyle w:val="Code"/>
+      </w:pPr>
+      <w:r>
         <w:t>testing parser:</w:t>
       </w:r>
     </w:p>
@@ -34680,7 +35324,7 @@
         <w:t>html&gt;</w:t>
       </w:r>
       <w:r>
-        <w:t>&lt;table&gt;&lt;tr&gt;&lt;td&gt;hello&lt;/td&gt;&lt;/tr&gt;&lt;/table&gt;&lt;/</w:t>
+        <w:t>&lt;ol&gt;&lt;b&gt;hello&lt;/b&gt;&lt;li&gt;world&lt;/li&gt;&lt;/ol&gt;&lt;/</w:t>
       </w:r>
       <w:r>
         <w:t>html&gt;</w:t>
@@ -34712,7 +35356,7 @@
         <w:pStyle w:val="Code"/>
       </w:pPr>
       <w:r>
-        <w:t>Test name: badly formed and nested tables</w:t>
+        <w:t>Test name: nest attempt on br</w:t>
       </w:r>
     </w:p>
     <w:p>
@@ -34720,7 +35364,7 @@
         <w:pStyle w:val="Code"/>
       </w:pPr>
       <w:r>
-        <w:t>testing with string: &lt;table&gt;&lt;tr&gt;hello&lt;table&gt;world&lt;/table&gt;&lt;/tr&gt;&lt;/table&gt;</w:t>
+        <w:t>testing with string: &lt;br&gt;hello&lt;/br&gt;</w:t>
       </w:r>
     </w:p>
     <w:p>
@@ -34736,7 +35380,7 @@
         <w:pStyle w:val="Code"/>
       </w:pPr>
       <w:r>
-        <w:t>start_tag: table</w:t>
+        <w:t>start_tag: br</w:t>
       </w:r>
     </w:p>
     <w:p>
@@ -34744,7 +35388,7 @@
         <w:pStyle w:val="Code"/>
       </w:pPr>
       <w:r>
-        <w:t>start_tag: tr</w:t>
+        <w:t>text:hello</w:t>
       </w:r>
     </w:p>
     <w:p>
@@ -34752,7 +35396,7 @@
         <w:pStyle w:val="Code"/>
       </w:pPr>
       <w:r>
-        <w:t>text:hello</w:t>
+        <w:t>end_tag: br</w:t>
       </w:r>
     </w:p>
     <w:p>
@@ -34760,7 +35404,7 @@
         <w:pStyle w:val="Code"/>
       </w:pPr>
       <w:r>
-        <w:t>start_tag: table</w:t>
+        <w:t>testing parser:</w:t>
       </w:r>
     </w:p>
     <w:p>
@@ -34768,7 +35412,16 @@
         <w:pStyle w:val="Code"/>
       </w:pPr>
       <w:r>
-        <w:t>text:world</w:t>
+        <w:t>&lt;</w:t>
+      </w:r>
+      <w:r>
+        <w:t>html&gt;</w:t>
+      </w:r>
+      <w:r>
+        <w:t>&lt;br/&gt;hello&lt;/</w:t>
+      </w:r>
+      <w:r>
+        <w:t>html&gt;</w:t>
       </w:r>
     </w:p>
     <w:p>
@@ -34776,23 +35429,20 @@
         <w:pStyle w:val="Code"/>
       </w:pPr>
       <w:r>
-        <w:t>end_tag: table</w:t>
+        <w:t>-------------------------------------------</w:t>
       </w:r>
     </w:p>
     <w:p>
       <w:pPr>
         <w:pStyle w:val="Code"/>
       </w:pPr>
-      <w:r>
-        <w:t>end_tag: tr</w:t>
-      </w:r>
     </w:p>
     <w:p>
       <w:pPr>
         <w:pStyle w:val="Code"/>
       </w:pPr>
       <w:r>
-        <w:t>end_tag: table</w:t>
+        <w:t>-------------------------------------------</w:t>
       </w:r>
     </w:p>
     <w:p>
@@ -34800,6 +35450,110 @@
         <w:pStyle w:val="Code"/>
       </w:pPr>
       <w:r>
+        <w:t>Test name: Standard Example</w:t>
+      </w:r>
+    </w:p>
+    <w:p>
+      <w:pPr>
+        <w:pStyle w:val="Code"/>
+      </w:pPr>
+      <w:r>
+        <w:t>testing with string: &lt;html&gt;&lt;body&gt;Test page&lt;br/&gt;Test &lt;b&gt;bold text&lt;/b&gt;&lt;/body&gt;&lt;/html&gt;</w:t>
+      </w:r>
+    </w:p>
+    <w:p>
+      <w:pPr>
+        <w:pStyle w:val="Code"/>
+      </w:pPr>
+      <w:r>
+        <w:t>testing tokeniser:</w:t>
+      </w:r>
+    </w:p>
+    <w:p>
+      <w:pPr>
+        <w:pStyle w:val="Code"/>
+      </w:pPr>
+      <w:r>
+        <w:t>start_tag: html</w:t>
+      </w:r>
+    </w:p>
+    <w:p>
+      <w:pPr>
+        <w:pStyle w:val="Code"/>
+      </w:pPr>
+      <w:r>
+        <w:t>start_tag: body</w:t>
+      </w:r>
+    </w:p>
+    <w:p>
+      <w:pPr>
+        <w:pStyle w:val="Code"/>
+      </w:pPr>
+      <w:r>
+        <w:t>text:Test page</w:t>
+      </w:r>
+    </w:p>
+    <w:p>
+      <w:pPr>
+        <w:pStyle w:val="Code"/>
+      </w:pPr>
+      <w:r>
+        <w:t>start_tag: br</w:t>
+      </w:r>
+    </w:p>
+    <w:p>
+      <w:pPr>
+        <w:pStyle w:val="Code"/>
+      </w:pPr>
+      <w:r>
+        <w:t xml:space="preserve">text:Test </w:t>
+      </w:r>
+    </w:p>
+    <w:p>
+      <w:pPr>
+        <w:pStyle w:val="Code"/>
+      </w:pPr>
+      <w:r>
+        <w:t>start_tag: b</w:t>
+      </w:r>
+    </w:p>
+    <w:p>
+      <w:pPr>
+        <w:pStyle w:val="Code"/>
+      </w:pPr>
+      <w:r>
+        <w:t>text:bold text</w:t>
+      </w:r>
+    </w:p>
+    <w:p>
+      <w:pPr>
+        <w:pStyle w:val="Code"/>
+      </w:pPr>
+      <w:r>
+        <w:t>end_tag: b</w:t>
+      </w:r>
+    </w:p>
+    <w:p>
+      <w:pPr>
+        <w:pStyle w:val="Code"/>
+      </w:pPr>
+      <w:r>
+        <w:t>end_tag: body</w:t>
+      </w:r>
+    </w:p>
+    <w:p>
+      <w:pPr>
+        <w:pStyle w:val="Code"/>
+      </w:pPr>
+      <w:r>
+        <w:t>end_tag: html</w:t>
+      </w:r>
+    </w:p>
+    <w:p>
+      <w:pPr>
+        <w:pStyle w:val="Code"/>
+      </w:pPr>
+      <w:r>
         <w:t>testing parser:</w:t>
       </w:r>
     </w:p>
@@ -34808,16 +35562,19 @@
         <w:pStyle w:val="Code"/>
       </w:pPr>
       <w:r>
-        <w:t>&lt;</w:t>
-      </w:r>
-      <w:r>
-        <w:t>html&gt;</w:t>
-      </w:r>
-      <w:r>
-        <w:t>&lt;table&gt;&lt;tr&gt;&lt;td&gt;hello&lt;table&gt;&lt;tr&gt;&lt;td&gt;world&lt;/td&gt;&lt;/tr&gt;&lt;/table&gt;&lt;/td&gt;&lt;/tr&gt;&lt;/table&gt;&lt;/</w:t>
-      </w:r>
-      <w:r>
-        <w:t>html&gt;</w:t>
+        <w:t>&lt;html&gt;</w:t>
+      </w:r>
+      <w:r>
+        <w:t>&lt;body&gt;</w:t>
+      </w:r>
+      <w:r>
+        <w:t>Test page&lt;br/&gt;Test &lt;b&gt;bold text&lt;/b&gt;</w:t>
+      </w:r>
+      <w:r>
+        <w:t>&lt;/body&gt;</w:t>
+      </w:r>
+      <w:r>
+        <w:t>&lt;/html&gt;</w:t>
       </w:r>
     </w:p>
     <w:p>
@@ -34827,532 +35584,14 @@
       <w:r>
         <w:t>-------------------------------------------</w:t>
       </w:r>
+      <w:r>
+        <w:cr/>
+      </w:r>
     </w:p>
     <w:p>
       <w:pPr>
         <w:pStyle w:val="Code"/>
       </w:pPr>
-    </w:p>
-    <w:p>
-      <w:pPr>
-        <w:pStyle w:val="Code"/>
-      </w:pPr>
-      <w:r>
-        <w:t>-------------------------------------------</w:t>
-      </w:r>
-    </w:p>
-    <w:p>
-      <w:pPr>
-        <w:pStyle w:val="Code"/>
-      </w:pPr>
-      <w:r>
-        <w:t>Test name: li shortcut</w:t>
-      </w:r>
-    </w:p>
-    <w:p>
-      <w:pPr>
-        <w:pStyle w:val="Code"/>
-      </w:pPr>
-      <w:r>
-        <w:t>testing with string: &lt;li&gt;hello&lt;li&gt;world</w:t>
-      </w:r>
-    </w:p>
-    <w:p>
-      <w:pPr>
-        <w:pStyle w:val="Code"/>
-      </w:pPr>
-      <w:r>
-        <w:t>testing tokeniser:</w:t>
-      </w:r>
-    </w:p>
-    <w:p>
-      <w:pPr>
-        <w:pStyle w:val="Code"/>
-      </w:pPr>
-      <w:r>
-        <w:t>start_tag: li</w:t>
-      </w:r>
-    </w:p>
-    <w:p>
-      <w:pPr>
-        <w:pStyle w:val="Code"/>
-      </w:pPr>
-      <w:r>
-        <w:t>text:hello</w:t>
-      </w:r>
-    </w:p>
-    <w:p>
-      <w:pPr>
-        <w:pStyle w:val="Code"/>
-      </w:pPr>
-      <w:r>
-        <w:t>start_tag: li</w:t>
-      </w:r>
-    </w:p>
-    <w:p>
-      <w:pPr>
-        <w:pStyle w:val="Code"/>
-      </w:pPr>
-      <w:r>
-        <w:t>text:world</w:t>
-      </w:r>
-    </w:p>
-    <w:p>
-      <w:pPr>
-        <w:pStyle w:val="Code"/>
-      </w:pPr>
-      <w:r>
-        <w:t>testing parser:</w:t>
-      </w:r>
-    </w:p>
-    <w:p>
-      <w:pPr>
-        <w:pStyle w:val="Code"/>
-      </w:pPr>
-      <w:r>
-        <w:t>&lt;</w:t>
-      </w:r>
-      <w:r>
-        <w:t>html&gt;</w:t>
-      </w:r>
-      <w:r>
-        <w:t>&lt;ul&gt;&lt;li&gt;hello&lt;/li&gt;&lt;li&gt;world&lt;/li&gt;&lt;/ul&gt;&lt;/</w:t>
-      </w:r>
-      <w:r>
-        <w:t>html&gt;</w:t>
-      </w:r>
-    </w:p>
-    <w:p>
-      <w:pPr>
-        <w:pStyle w:val="Code"/>
-      </w:pPr>
-      <w:r>
-        <w:t>-------------------------------------------</w:t>
-      </w:r>
-    </w:p>
-    <w:p>
-      <w:pPr>
-        <w:pStyle w:val="Code"/>
-      </w:pPr>
-    </w:p>
-    <w:p>
-      <w:pPr>
-        <w:pStyle w:val="Code"/>
-      </w:pPr>
-      <w:r>
-        <w:t>-------------------------------------------</w:t>
-      </w:r>
-    </w:p>
-    <w:p>
-      <w:pPr>
-        <w:pStyle w:val="Code"/>
-      </w:pPr>
-      <w:r>
-        <w:t>Test name: just text</w:t>
-      </w:r>
-    </w:p>
-    <w:p>
-      <w:pPr>
-        <w:pStyle w:val="Code"/>
-      </w:pPr>
-      <w:r>
-        <w:t>testing with string: hello world</w:t>
-      </w:r>
-    </w:p>
-    <w:p>
-      <w:pPr>
-        <w:pStyle w:val="Code"/>
-      </w:pPr>
-      <w:r>
-        <w:t>testing tokeniser:</w:t>
-      </w:r>
-    </w:p>
-    <w:p>
-      <w:pPr>
-        <w:pStyle w:val="Code"/>
-      </w:pPr>
-      <w:r>
-        <w:t>text:hello world</w:t>
-      </w:r>
-    </w:p>
-    <w:p>
-      <w:pPr>
-        <w:pStyle w:val="Code"/>
-      </w:pPr>
-      <w:r>
-        <w:t>testing parser:</w:t>
-      </w:r>
-    </w:p>
-    <w:p>
-      <w:pPr>
-        <w:pStyle w:val="Code"/>
-      </w:pPr>
-      <w:r>
-        <w:t>&lt;</w:t>
-      </w:r>
-      <w:r>
-        <w:t>html&gt;</w:t>
-      </w:r>
-      <w:r>
-        <w:t>hello world&lt;/</w:t>
-      </w:r>
-      <w:r>
-        <w:t>html&gt;</w:t>
-      </w:r>
-    </w:p>
-    <w:p>
-      <w:pPr>
-        <w:pStyle w:val="Code"/>
-      </w:pPr>
-      <w:r>
-        <w:t>-------------------------------------------</w:t>
-      </w:r>
-    </w:p>
-    <w:p>
-      <w:pPr>
-        <w:pStyle w:val="Code"/>
-      </w:pPr>
-    </w:p>
-    <w:p>
-      <w:pPr>
-        <w:pStyle w:val="Code"/>
-      </w:pPr>
-      <w:r>
-        <w:t>-------------------------------------------</w:t>
-      </w:r>
-    </w:p>
-    <w:p>
-      <w:pPr>
-        <w:pStyle w:val="Code"/>
-      </w:pPr>
-      <w:r>
-        <w:t>Test name: p nesting</w:t>
-      </w:r>
-    </w:p>
-    <w:p>
-      <w:pPr>
-        <w:pStyle w:val="Code"/>
-      </w:pPr>
-      <w:r>
-        <w:t>testing with string: &lt;p&gt;hello&lt;p&gt;world&lt;/p&gt;&lt;/p&gt;</w:t>
-      </w:r>
-    </w:p>
-    <w:p>
-      <w:pPr>
-        <w:pStyle w:val="Code"/>
-      </w:pPr>
-      <w:r>
-        <w:t>testing tokeniser:</w:t>
-      </w:r>
-    </w:p>
-    <w:p>
-      <w:pPr>
-        <w:pStyle w:val="Code"/>
-      </w:pPr>
-      <w:r>
-        <w:t>start_tag: p</w:t>
-      </w:r>
-    </w:p>
-    <w:p>
-      <w:pPr>
-        <w:pStyle w:val="Code"/>
-      </w:pPr>
-      <w:r>
-        <w:t>text:hello</w:t>
-      </w:r>
-    </w:p>
-    <w:p>
-      <w:pPr>
-        <w:pStyle w:val="Code"/>
-      </w:pPr>
-      <w:r>
-        <w:t>start_tag: p</w:t>
-      </w:r>
-    </w:p>
-    <w:p>
-      <w:pPr>
-        <w:pStyle w:val="Code"/>
-      </w:pPr>
-      <w:r>
-        <w:t>text:world</w:t>
-      </w:r>
-    </w:p>
-    <w:p>
-      <w:pPr>
-        <w:pStyle w:val="Code"/>
-      </w:pPr>
-      <w:r>
-        <w:t>end_tag: p</w:t>
-      </w:r>
-    </w:p>
-    <w:p>
-      <w:pPr>
-        <w:pStyle w:val="Code"/>
-      </w:pPr>
-      <w:r>
-        <w:t>end_tag: p</w:t>
-      </w:r>
-    </w:p>
-    <w:p>
-      <w:pPr>
-        <w:pStyle w:val="Code"/>
-      </w:pPr>
-      <w:r>
-        <w:t>testing parser:</w:t>
-      </w:r>
-    </w:p>
-    <w:p>
-      <w:pPr>
-        <w:pStyle w:val="Code"/>
-      </w:pPr>
-      <w:r>
-        <w:t>&lt;</w:t>
-      </w:r>
-      <w:r>
-        <w:t>html&gt;</w:t>
-      </w:r>
-      <w:r>
-        <w:t>&lt;p&gt;hello&lt;/p&gt;&lt;p&gt;world&lt;/p&gt;&lt;/</w:t>
-      </w:r>
-      <w:r>
-        <w:t>html&gt;</w:t>
-      </w:r>
-    </w:p>
-    <w:p>
-      <w:pPr>
-        <w:pStyle w:val="Code"/>
-      </w:pPr>
-      <w:r>
-        <w:t>-------------------------------------------</w:t>
-      </w:r>
-    </w:p>
-    <w:p>
-      <w:pPr>
-        <w:pStyle w:val="Code"/>
-      </w:pPr>
-    </w:p>
-    <w:p>
-      <w:pPr>
-        <w:pStyle w:val="Code"/>
-      </w:pPr>
-      <w:r>
-        <w:t>-------------------------------------------</w:t>
-      </w:r>
-    </w:p>
-    <w:p>
-      <w:pPr>
-        <w:pStyle w:val="Code"/>
-      </w:pPr>
-      <w:r>
-        <w:t>Test name: element inside list</w:t>
-      </w:r>
-    </w:p>
-    <w:p>
-      <w:pPr>
-        <w:pStyle w:val="Code"/>
-      </w:pPr>
-      <w:r>
-        <w:t>testing with string: &lt;ol&gt;&lt;b&gt;hello&lt;/b&gt;&lt;li&gt;world&lt;/li&gt;&lt;/ol&gt;</w:t>
-      </w:r>
-    </w:p>
-    <w:p>
-      <w:pPr>
-        <w:pStyle w:val="Code"/>
-      </w:pPr>
-      <w:r>
-        <w:t>testing tokeniser:</w:t>
-      </w:r>
-    </w:p>
-    <w:p>
-      <w:pPr>
-        <w:pStyle w:val="Code"/>
-      </w:pPr>
-      <w:r>
-        <w:t>start_tag: ol</w:t>
-      </w:r>
-    </w:p>
-    <w:p>
-      <w:pPr>
-        <w:pStyle w:val="Code"/>
-      </w:pPr>
-      <w:r>
-        <w:t>start_tag: b</w:t>
-      </w:r>
-    </w:p>
-    <w:p>
-      <w:pPr>
-        <w:pStyle w:val="Code"/>
-      </w:pPr>
-      <w:r>
-        <w:t>text:hello</w:t>
-      </w:r>
-    </w:p>
-    <w:p>
-      <w:pPr>
-        <w:pStyle w:val="Code"/>
-      </w:pPr>
-      <w:r>
-        <w:t>end_tag: b</w:t>
-      </w:r>
-    </w:p>
-    <w:p>
-      <w:pPr>
-        <w:pStyle w:val="Code"/>
-      </w:pPr>
-      <w:r>
-        <w:t>start_tag: li</w:t>
-      </w:r>
-    </w:p>
-    <w:p>
-      <w:pPr>
-        <w:pStyle w:val="Code"/>
-      </w:pPr>
-      <w:r>
-        <w:t>text:world</w:t>
-      </w:r>
-    </w:p>
-    <w:p>
-      <w:pPr>
-        <w:pStyle w:val="Code"/>
-      </w:pPr>
-      <w:r>
-        <w:t>end_tag: li</w:t>
-      </w:r>
-    </w:p>
-    <w:p>
-      <w:pPr>
-        <w:pStyle w:val="Code"/>
-      </w:pPr>
-      <w:r>
-        <w:t>end_tag: ol</w:t>
-      </w:r>
-    </w:p>
-    <w:p>
-      <w:pPr>
-        <w:pStyle w:val="Code"/>
-      </w:pPr>
-      <w:r>
-        <w:t>testing parser:</w:t>
-      </w:r>
-    </w:p>
-    <w:p>
-      <w:pPr>
-        <w:pStyle w:val="Code"/>
-      </w:pPr>
-      <w:r>
-        <w:t>&lt;</w:t>
-      </w:r>
-      <w:r>
-        <w:t>html&gt;</w:t>
-      </w:r>
-      <w:r>
-        <w:t>&lt;ol&gt;&lt;b&gt;hello&lt;/b&gt;&lt;li&gt;world&lt;/li&gt;&lt;/ol&gt;&lt;/</w:t>
-      </w:r>
-      <w:r>
-        <w:t>html&gt;</w:t>
-      </w:r>
-    </w:p>
-    <w:p>
-      <w:pPr>
-        <w:pStyle w:val="Code"/>
-      </w:pPr>
-      <w:r>
-        <w:t>-------------------------------------------</w:t>
-      </w:r>
-    </w:p>
-    <w:p>
-      <w:pPr>
-        <w:pStyle w:val="Code"/>
-      </w:pPr>
-    </w:p>
-    <w:p>
-      <w:pPr>
-        <w:pStyle w:val="Code"/>
-      </w:pPr>
-      <w:r>
-        <w:t>-------------------------------------------</w:t>
-      </w:r>
-    </w:p>
-    <w:p>
-      <w:pPr>
-        <w:pStyle w:val="Code"/>
-      </w:pPr>
-      <w:r>
-        <w:t>Test name: nest attempt on br</w:t>
-      </w:r>
-    </w:p>
-    <w:p>
-      <w:pPr>
-        <w:pStyle w:val="Code"/>
-      </w:pPr>
-      <w:r>
-        <w:t>testing with string: &lt;br&gt;hello&lt;/br&gt;</w:t>
-      </w:r>
-    </w:p>
-    <w:p>
-      <w:pPr>
-        <w:pStyle w:val="Code"/>
-      </w:pPr>
-      <w:r>
-        <w:t>testing tokeniser:</w:t>
-      </w:r>
-    </w:p>
-    <w:p>
-      <w:pPr>
-        <w:pStyle w:val="Code"/>
-      </w:pPr>
-      <w:r>
-        <w:t>start_tag: br</w:t>
-      </w:r>
-    </w:p>
-    <w:p>
-      <w:pPr>
-        <w:pStyle w:val="Code"/>
-      </w:pPr>
-      <w:r>
-        <w:t>text:hello</w:t>
-      </w:r>
-    </w:p>
-    <w:p>
-      <w:pPr>
-        <w:pStyle w:val="Code"/>
-      </w:pPr>
-      <w:r>
-        <w:t>end_tag: br</w:t>
-      </w:r>
-    </w:p>
-    <w:p>
-      <w:pPr>
-        <w:pStyle w:val="Code"/>
-      </w:pPr>
-      <w:r>
-        <w:t>testing parser:</w:t>
-      </w:r>
-    </w:p>
-    <w:p>
-      <w:pPr>
-        <w:pStyle w:val="Code"/>
-      </w:pPr>
-      <w:r>
-        <w:t>&lt;</w:t>
-      </w:r>
-      <w:r>
-        <w:t>html&gt;</w:t>
-      </w:r>
-      <w:r>
-        <w:t>&lt;br/&gt;hello&lt;/</w:t>
-      </w:r>
-      <w:r>
-        <w:t>html&gt;</w:t>
-      </w:r>
-    </w:p>
-    <w:p>
-      <w:pPr>
-        <w:pStyle w:val="Code"/>
-      </w:pPr>
-      <w:r>
-        <w:t>-------------------------------------------</w:t>
-      </w:r>
     </w:p>
     <w:p>
       <w:pPr>
@@ -37726,7 +37965,7 @@
                 <w:b/>
                 <w:noProof/>
               </w:rPr>
-              <w:t>2</w:t>
+              <w:t>21</w:t>
             </w:r>
             <w:r>
               <w:rPr>

</xml_diff>